<commit_message>
Commit dossier avancé + maj sni
</commit_message>
<xml_diff>
--- a/doc/Dossier de conception - SLATShare - GALLO-GONZALEZ & CASES.docx
+++ b/doc/Dossier de conception - SLATShare - GALLO-GONZALEZ & CASES.docx
@@ -43,7 +43,7 @@
                     </pic:cNvPicPr>
                   </pic:nvPicPr>
                   <pic:blipFill>
-                    <a:blip r:embed="rId7">
+                    <a:blip r:embed="rId8">
                       <a:extLst>
                         <a:ext uri="{28A0092B-C50C-407E-A947-70E740481C1C}">
                           <a14:useLocalDpi xmlns:a14="http://schemas.microsoft.com/office/drawing/2010/main" val="0"/>
@@ -79,13 +79,195 @@
           <w:b/>
           <w:sz w:val="32"/>
         </w:rPr>
-        <w:t>Dossier de conception – SLATShare</w:t>
-      </w:r>
+        <w:t xml:space="preserve">Dossier de conception – </w:t>
+      </w:r>
+      <w:proofErr w:type="spellStart"/>
+      <w:r>
+        <w:rPr>
+          <w:b/>
+          <w:sz w:val="32"/>
+        </w:rPr>
+        <w:t>SLATShare</w:t>
+      </w:r>
+      <w:proofErr w:type="spellEnd"/>
     </w:p>
     <w:p/>
     <w:p/>
-    <w:p>
-      <w:pPr>
+    <w:p/>
+    <w:p>
+      <w:pPr>
+        <w:rPr>
+          <w:b/>
+          <w:sz w:val="40"/>
+        </w:rPr>
+      </w:pPr>
+      <w:r>
+        <w:rPr>
+          <w:b/>
+          <w:sz w:val="40"/>
+        </w:rPr>
+        <w:t xml:space="preserve">Sommaire : </w:t>
+      </w:r>
+    </w:p>
+    <w:p>
+      <w:pPr>
+        <w:rPr>
+          <w:b/>
+          <w:sz w:val="20"/>
+          <w:szCs w:val="20"/>
+        </w:rPr>
+      </w:pPr>
+    </w:p>
+    <w:p>
+      <w:pPr>
+        <w:rPr>
+          <w:b/>
+          <w:sz w:val="32"/>
+        </w:rPr>
+      </w:pPr>
+      <w:r>
+        <w:rPr>
+          <w:b/>
+          <w:sz w:val="32"/>
+        </w:rPr>
+        <w:t>I – Présentation générale</w:t>
+      </w:r>
+    </w:p>
+    <w:p>
+      <w:pPr>
+        <w:pStyle w:val="Paragraphedeliste"/>
+        <w:numPr>
+          <w:ilvl w:val="0"/>
+          <w:numId w:val="6"/>
+        </w:numPr>
+        <w:rPr>
+          <w:b/>
+          <w:sz w:val="28"/>
+        </w:rPr>
+      </w:pPr>
+      <w:r>
+        <w:rPr>
+          <w:b/>
+          <w:sz w:val="28"/>
+        </w:rPr>
+        <w:t>Contexte</w:t>
+      </w:r>
+    </w:p>
+    <w:p>
+      <w:pPr>
+        <w:pStyle w:val="Paragraphedeliste"/>
+        <w:numPr>
+          <w:ilvl w:val="0"/>
+          <w:numId w:val="6"/>
+        </w:numPr>
+        <w:rPr>
+          <w:b/>
+          <w:sz w:val="28"/>
+        </w:rPr>
+      </w:pPr>
+      <w:r>
+        <w:rPr>
+          <w:b/>
+          <w:sz w:val="28"/>
+        </w:rPr>
+        <w:t>Besoins</w:t>
+      </w:r>
+    </w:p>
+    <w:p>
+      <w:pPr>
+        <w:rPr>
+          <w:b/>
+          <w:sz w:val="32"/>
+        </w:rPr>
+      </w:pPr>
+      <w:r>
+        <w:rPr>
+          <w:b/>
+          <w:sz w:val="32"/>
+        </w:rPr>
+        <w:t>II – Analyse &amp; Conception</w:t>
+      </w:r>
+    </w:p>
+    <w:p>
+      <w:pPr>
+        <w:pStyle w:val="Paragraphedeliste"/>
+        <w:numPr>
+          <w:ilvl w:val="0"/>
+          <w:numId w:val="7"/>
+        </w:numPr>
+        <w:rPr>
+          <w:b/>
+          <w:sz w:val="28"/>
+        </w:rPr>
+      </w:pPr>
+      <w:r>
+        <w:rPr>
+          <w:b/>
+          <w:sz w:val="28"/>
+        </w:rPr>
+        <w:t>Fonctionnement de l’application</w:t>
+      </w:r>
+    </w:p>
+    <w:p>
+      <w:pPr>
+        <w:pStyle w:val="Paragraphedeliste"/>
+        <w:numPr>
+          <w:ilvl w:val="0"/>
+          <w:numId w:val="7"/>
+        </w:numPr>
+        <w:rPr>
+          <w:b/>
+          <w:sz w:val="28"/>
+        </w:rPr>
+      </w:pPr>
+      <w:r>
+        <w:rPr>
+          <w:b/>
+          <w:sz w:val="28"/>
+        </w:rPr>
+        <w:t>Représentation de l’application</w:t>
+      </w:r>
+    </w:p>
+    <w:p/>
+    <w:p/>
+    <w:p/>
+    <w:p/>
+    <w:p/>
+    <w:p/>
+    <w:p/>
+    <w:p/>
+    <w:p/>
+    <w:p/>
+    <w:p/>
+    <w:p/>
+    <w:p/>
+    <w:p/>
+    <w:p/>
+    <w:p/>
+    <w:p/>
+    <w:p>
+      <w:pPr>
+        <w:rPr>
+          <w:b/>
+          <w:sz w:val="32"/>
+        </w:rPr>
+      </w:pPr>
+      <w:r>
+        <w:rPr>
+          <w:b/>
+          <w:sz w:val="32"/>
+        </w:rPr>
+        <w:lastRenderedPageBreak/>
+        <w:t>I – Présentation générale</w:t>
+      </w:r>
+    </w:p>
+    <w:p>
+      <w:pPr>
+        <w:pStyle w:val="Paragraphedeliste"/>
+        <w:numPr>
+          <w:ilvl w:val="0"/>
+          <w:numId w:val="4"/>
+        </w:numPr>
         <w:rPr>
           <w:b/>
           <w:sz w:val="28"/>
@@ -152,6 +334,11 @@
     </w:p>
     <w:p>
       <w:pPr>
+        <w:pStyle w:val="Paragraphedeliste"/>
+        <w:numPr>
+          <w:ilvl w:val="0"/>
+          <w:numId w:val="4"/>
+        </w:numPr>
         <w:rPr>
           <w:b/>
           <w:sz w:val="28"/>
@@ -162,8 +349,24 @@
           <w:b/>
           <w:sz w:val="28"/>
         </w:rPr>
-        <w:t xml:space="preserve">Besoins : </w:t>
-      </w:r>
+        <w:t>B</w:t>
+      </w:r>
+      <w:r>
+        <w:rPr>
+          <w:b/>
+          <w:sz w:val="28"/>
+        </w:rPr>
+        <w:t xml:space="preserve">esoins : </w:t>
+      </w:r>
+    </w:p>
+    <w:p>
+      <w:pPr>
+        <w:pStyle w:val="Paragraphedeliste"/>
+        <w:rPr>
+          <w:b/>
+          <w:sz w:val="10"/>
+        </w:rPr>
+      </w:pPr>
     </w:p>
     <w:p>
       <w:pPr>
@@ -470,7 +673,7 @@
       <w:pPr>
         <w:pStyle w:val="Paragraphedeliste"/>
         <w:rPr>
-          <w:sz w:val="24"/>
+          <w:sz w:val="10"/>
         </w:rPr>
       </w:pPr>
     </w:p>
@@ -543,9 +746,51 @@
         <w:t>).</w:t>
       </w:r>
     </w:p>
-    <w:p/>
-    <w:p>
-      <w:pPr>
+    <w:p>
+      <w:pPr>
+        <w:pStyle w:val="Paragraphedeliste"/>
+        <w:rPr>
+          <w:sz w:val="24"/>
+        </w:rPr>
+      </w:pPr>
+    </w:p>
+    <w:p>
+      <w:pPr>
+        <w:rPr>
+          <w:sz w:val="24"/>
+        </w:rPr>
+      </w:pPr>
+    </w:p>
+    <w:p>
+      <w:pPr>
+        <w:rPr>
+          <w:sz w:val="24"/>
+        </w:rPr>
+      </w:pPr>
+    </w:p>
+    <w:p>
+      <w:pPr>
+        <w:rPr>
+          <w:b/>
+          <w:sz w:val="32"/>
+        </w:rPr>
+      </w:pPr>
+      <w:r>
+        <w:rPr>
+          <w:b/>
+          <w:sz w:val="32"/>
+        </w:rPr>
+        <w:lastRenderedPageBreak/>
+        <w:t>II – Analyse &amp; Conception</w:t>
+      </w:r>
+    </w:p>
+    <w:p>
+      <w:pPr>
+        <w:pStyle w:val="Paragraphedeliste"/>
+        <w:numPr>
+          <w:ilvl w:val="0"/>
+          <w:numId w:val="5"/>
+        </w:numPr>
         <w:rPr>
           <w:b/>
           <w:sz w:val="28"/>
@@ -556,7 +801,6 @@
           <w:b/>
           <w:sz w:val="28"/>
         </w:rPr>
-        <w:lastRenderedPageBreak/>
         <w:t>Fonctionnement application</w:t>
       </w:r>
     </w:p>
@@ -566,6 +810,45 @@
           <w:sz w:val="24"/>
         </w:rPr>
       </w:pPr>
+      <w:r>
+        <w:rPr>
+          <w:sz w:val="24"/>
+        </w:rPr>
+        <w:tab/>
+        <w:t>L’application fonctionne seulement si le terminal est connecté à internet.</w:t>
+      </w:r>
+    </w:p>
+    <w:p>
+      <w:pPr>
+        <w:ind w:firstLine="708"/>
+        <w:rPr>
+          <w:sz w:val="24"/>
+        </w:rPr>
+      </w:pPr>
+      <w:r>
+        <w:rPr>
+          <w:sz w:val="24"/>
+        </w:rPr>
+        <w:t xml:space="preserve">Les utilisateurs de l’application peuvent avoir 2 profils différents, « Utilisateur standard » et « Trésorier ». </w:t>
+      </w:r>
+      <w:r>
+        <w:rPr>
+          <w:sz w:val="24"/>
+        </w:rPr>
+        <w:t xml:space="preserve">Le second peut voir </w:t>
+      </w:r>
+      <w:r>
+        <w:rPr>
+          <w:sz w:val="24"/>
+        </w:rPr>
+        <w:t xml:space="preserve">et éditer </w:t>
+      </w:r>
+      <w:r>
+        <w:rPr>
+          <w:sz w:val="24"/>
+        </w:rPr>
+        <w:t xml:space="preserve">les profils de chacun, afin de veiller à ce que tout le monde n’est pas d’impayé. </w:t>
+      </w:r>
     </w:p>
     <w:p>
       <w:pPr>
@@ -601,7 +884,7 @@
             <o:lock v:ext="edit" aspectratio="t"/>
           </v:shapetype>
           <v:shape id="_x0000_i1026" type="#_x0000_t75" style="width:486.6pt;height:294.6pt">
-            <v:imagedata r:id="rId8" o:title="diagramme_uc"/>
+            <v:imagedata r:id="rId9" o:title="diagramme_uc"/>
           </v:shape>
         </w:pict>
       </w:r>
@@ -651,15 +934,119 @@
           <w:sz w:val="24"/>
         </w:rPr>
       </w:pPr>
-      <w:r>
-        <w:rPr>
-          <w:i/>
+    </w:p>
+    <w:p>
+      <w:pPr>
+        <w:jc w:val="center"/>
+        <w:rPr>
+          <w:i/>
+          <w:sz w:val="24"/>
+        </w:rPr>
+      </w:pPr>
+    </w:p>
+    <w:p>
+      <w:pPr>
+        <w:jc w:val="center"/>
+        <w:rPr>
+          <w:i/>
+          <w:sz w:val="24"/>
+        </w:rPr>
+      </w:pPr>
+    </w:p>
+    <w:p>
+      <w:pPr>
+        <w:jc w:val="center"/>
+        <w:rPr>
+          <w:i/>
+          <w:sz w:val="24"/>
+        </w:rPr>
+      </w:pPr>
+    </w:p>
+    <w:p>
+      <w:pPr>
+        <w:jc w:val="center"/>
+        <w:rPr>
+          <w:i/>
+          <w:sz w:val="24"/>
+        </w:rPr>
+      </w:pPr>
+    </w:p>
+    <w:p>
+      <w:pPr>
+        <w:jc w:val="center"/>
+        <w:rPr>
+          <w:i/>
+          <w:sz w:val="24"/>
+        </w:rPr>
+      </w:pPr>
+    </w:p>
+    <w:p>
+      <w:pPr>
+        <w:jc w:val="center"/>
+        <w:rPr>
+          <w:i/>
+          <w:sz w:val="24"/>
+        </w:rPr>
+      </w:pPr>
+    </w:p>
+    <w:p>
+      <w:pPr>
+        <w:jc w:val="center"/>
+        <w:rPr>
+          <w:i/>
+          <w:sz w:val="24"/>
+        </w:rPr>
+      </w:pPr>
+    </w:p>
+    <w:p>
+      <w:pPr>
+        <w:jc w:val="center"/>
+        <w:rPr>
+          <w:i/>
+          <w:sz w:val="24"/>
+        </w:rPr>
+      </w:pPr>
+    </w:p>
+    <w:p>
+      <w:pPr>
+        <w:jc w:val="center"/>
+        <w:rPr>
+          <w:i/>
+          <w:sz w:val="24"/>
+        </w:rPr>
+      </w:pPr>
+    </w:p>
+    <w:p>
+      <w:pPr>
+        <w:rPr>
+          <w:sz w:val="24"/>
+        </w:rPr>
+      </w:pPr>
+      <w:r>
+        <w:rPr>
           <w:sz w:val="24"/>
         </w:rPr>
         <w:lastRenderedPageBreak/>
+        <w:tab/>
+        <w:t>Pour pouvoir utiliser l’application, un utilisateur doit obligatoirement s’enregistrer.</w:t>
+      </w:r>
+    </w:p>
+    <w:p>
+      <w:pPr>
+        <w:jc w:val="center"/>
+        <w:rPr>
+          <w:i/>
+          <w:sz w:val="24"/>
+        </w:rPr>
+      </w:pPr>
+      <w:r>
+        <w:rPr>
+          <w:i/>
+          <w:sz w:val="24"/>
+        </w:rPr>
         <w:pict>
           <v:shape id="_x0000_i1035" type="#_x0000_t75" style="width:314.4pt;height:345.6pt">
-            <v:imagedata r:id="rId9" o:title="diagramme_dss_senregistrer"/>
+            <v:imagedata r:id="rId10" o:title="diagramme_dss_senregistrer"/>
           </v:shape>
         </w:pict>
       </w:r>
@@ -695,15 +1082,145 @@
           <w:sz w:val="24"/>
         </w:rPr>
       </w:pPr>
-      <w:r>
-        <w:rPr>
-          <w:i/>
+    </w:p>
+    <w:p>
+      <w:pPr>
+        <w:jc w:val="center"/>
+        <w:rPr>
+          <w:i/>
+          <w:sz w:val="24"/>
+        </w:rPr>
+      </w:pPr>
+    </w:p>
+    <w:p>
+      <w:pPr>
+        <w:jc w:val="center"/>
+        <w:rPr>
+          <w:i/>
+          <w:sz w:val="24"/>
+        </w:rPr>
+      </w:pPr>
+    </w:p>
+    <w:p>
+      <w:pPr>
+        <w:jc w:val="center"/>
+        <w:rPr>
+          <w:i/>
+          <w:sz w:val="24"/>
+        </w:rPr>
+      </w:pPr>
+    </w:p>
+    <w:p>
+      <w:pPr>
+        <w:jc w:val="center"/>
+        <w:rPr>
+          <w:i/>
+          <w:sz w:val="24"/>
+        </w:rPr>
+      </w:pPr>
+    </w:p>
+    <w:p>
+      <w:pPr>
+        <w:jc w:val="center"/>
+        <w:rPr>
+          <w:i/>
+          <w:sz w:val="24"/>
+        </w:rPr>
+      </w:pPr>
+    </w:p>
+    <w:p>
+      <w:pPr>
+        <w:jc w:val="center"/>
+        <w:rPr>
+          <w:i/>
+          <w:sz w:val="24"/>
+        </w:rPr>
+      </w:pPr>
+    </w:p>
+    <w:p>
+      <w:pPr>
+        <w:jc w:val="center"/>
+        <w:rPr>
+          <w:i/>
+          <w:sz w:val="24"/>
+        </w:rPr>
+      </w:pPr>
+    </w:p>
+    <w:p>
+      <w:pPr>
+        <w:jc w:val="center"/>
+        <w:rPr>
+          <w:i/>
+          <w:sz w:val="24"/>
+        </w:rPr>
+      </w:pPr>
+    </w:p>
+    <w:p>
+      <w:pPr>
+        <w:jc w:val="center"/>
+        <w:rPr>
+          <w:i/>
+          <w:sz w:val="24"/>
+        </w:rPr>
+      </w:pPr>
+    </w:p>
+    <w:p>
+      <w:pPr>
+        <w:jc w:val="center"/>
+        <w:rPr>
+          <w:i/>
+          <w:sz w:val="24"/>
+        </w:rPr>
+      </w:pPr>
+    </w:p>
+    <w:p>
+      <w:pPr>
+        <w:jc w:val="center"/>
+        <w:rPr>
+          <w:i/>
+          <w:sz w:val="24"/>
+        </w:rPr>
+      </w:pPr>
+    </w:p>
+    <w:p>
+      <w:pPr>
+        <w:rPr>
+          <w:sz w:val="24"/>
+        </w:rPr>
+      </w:pPr>
+      <w:r>
+        <w:rPr>
           <w:sz w:val="24"/>
         </w:rPr>
         <w:lastRenderedPageBreak/>
+        <w:tab/>
+        <w:t xml:space="preserve">Lorsqu’un utilisateur </w:t>
+      </w:r>
+      <w:bookmarkStart w:id="0" w:name="_GoBack"/>
+      <w:bookmarkEnd w:id="0"/>
+      <w:r>
+        <w:rPr>
+          <w:sz w:val="24"/>
+        </w:rPr>
+        <w:t>n’est pas identifié, il ne peut rien faire, mise à part s’enregistrer ou s’identifier.</w:t>
+      </w:r>
+    </w:p>
+    <w:p>
+      <w:pPr>
+        <w:jc w:val="center"/>
+        <w:rPr>
+          <w:i/>
+          <w:sz w:val="24"/>
+        </w:rPr>
+      </w:pPr>
+      <w:r>
+        <w:rPr>
+          <w:i/>
+          <w:sz w:val="24"/>
+        </w:rPr>
         <w:pict>
           <v:shape id="_x0000_i1037" type="#_x0000_t75" style="width:363.6pt;height:434.4pt">
-            <v:imagedata r:id="rId10" o:title="diagramme_dss_sidentifier"/>
+            <v:imagedata r:id="rId11" o:title="diagramme_dss_sidentifier"/>
           </v:shape>
         </w:pict>
       </w:r>
@@ -771,15 +1288,214 @@
           <w:sz w:val="24"/>
         </w:rPr>
       </w:pPr>
-      <w:r>
-        <w:rPr>
-          <w:i/>
+    </w:p>
+    <w:p>
+      <w:pPr>
+        <w:jc w:val="center"/>
+        <w:rPr>
+          <w:i/>
+          <w:sz w:val="24"/>
+        </w:rPr>
+      </w:pPr>
+    </w:p>
+    <w:p>
+      <w:pPr>
+        <w:jc w:val="center"/>
+        <w:rPr>
+          <w:i/>
+          <w:sz w:val="24"/>
+        </w:rPr>
+      </w:pPr>
+    </w:p>
+    <w:p>
+      <w:pPr>
+        <w:jc w:val="center"/>
+        <w:rPr>
+          <w:i/>
+          <w:sz w:val="24"/>
+        </w:rPr>
+      </w:pPr>
+    </w:p>
+    <w:p>
+      <w:pPr>
+        <w:jc w:val="center"/>
+        <w:rPr>
+          <w:i/>
+          <w:sz w:val="24"/>
+        </w:rPr>
+      </w:pPr>
+    </w:p>
+    <w:p>
+      <w:pPr>
+        <w:jc w:val="center"/>
+        <w:rPr>
+          <w:i/>
+          <w:sz w:val="24"/>
+        </w:rPr>
+      </w:pPr>
+    </w:p>
+    <w:p>
+      <w:pPr>
+        <w:rPr>
+          <w:sz w:val="24"/>
+        </w:rPr>
+      </w:pPr>
+      <w:r>
+        <w:rPr>
           <w:sz w:val="24"/>
         </w:rPr>
         <w:lastRenderedPageBreak/>
+        <w:tab/>
+        <w:t>Une personne peut posséder plusieurs véhicules, et lorsque l’on assigne un véhicule à une sortie, le propriétaire du véhicule est automatiquement désigné comme « Chauffeur </w:t>
+      </w:r>
+      <w:r>
+        <w:rPr>
+          <w:sz w:val="24"/>
+        </w:rPr>
+        <w:t>».</w:t>
+      </w:r>
+    </w:p>
+    <w:p>
+      <w:pPr>
+        <w:rPr>
+          <w:sz w:val="24"/>
+        </w:rPr>
+      </w:pPr>
+      <w:r>
+        <w:rPr>
+          <w:sz w:val="24"/>
+        </w:rPr>
+        <w:tab/>
+        <w:t xml:space="preserve">Le </w:t>
+      </w:r>
+      <w:r>
+        <w:rPr>
+          <w:sz w:val="24"/>
+        </w:rPr>
+        <w:t>minibus</w:t>
+      </w:r>
+      <w:r>
+        <w:rPr>
+          <w:sz w:val="24"/>
+        </w:rPr>
+        <w:t xml:space="preserve"> du SLAT-Parape</w:t>
+      </w:r>
+      <w:r>
+        <w:rPr>
+          <w:sz w:val="24"/>
+        </w:rPr>
+        <w:t>nte est défini comme une donnée</w:t>
+      </w:r>
+      <w:r>
+        <w:rPr>
+          <w:sz w:val="24"/>
+        </w:rPr>
+        <w:t xml:space="preserve"> par défaut, et son propriétaire, est l’utilisateur par défaut « Airbus ».</w:t>
+      </w:r>
+    </w:p>
+    <w:p>
+      <w:pPr>
+        <w:rPr>
+          <w:sz w:val="24"/>
+        </w:rPr>
+      </w:pPr>
+      <w:r>
+        <w:rPr>
+          <w:sz w:val="24"/>
+        </w:rPr>
+        <w:tab/>
+        <w:t>L’organisateur d’une sortie est enregistré grâce à l’association « Organiser ».</w:t>
+      </w:r>
+    </w:p>
+    <w:p>
+      <w:pPr>
+        <w:rPr>
+          <w:sz w:val="24"/>
+        </w:rPr>
+      </w:pPr>
+      <w:r>
+        <w:rPr>
+          <w:sz w:val="24"/>
+        </w:rPr>
+        <w:t xml:space="preserve">Le solde d’une personne sur une sortie est calculé comme cela : </w:t>
+      </w:r>
+    </w:p>
+    <w:p>
+      <w:pPr>
+        <w:pStyle w:val="Paragraphedeliste"/>
+        <w:numPr>
+          <w:ilvl w:val="0"/>
+          <w:numId w:val="3"/>
+        </w:numPr>
+        <w:rPr>
+          <w:sz w:val="24"/>
+        </w:rPr>
+      </w:pPr>
+      <w:r>
+        <w:rPr>
+          <w:sz w:val="24"/>
+        </w:rPr>
+        <w:t>La part à payer d’une personne sur une sortie, correspond au prix total du trajet divisé par le nombre de personne sur la sortie.</w:t>
+      </w:r>
+    </w:p>
+    <w:p>
+      <w:pPr>
+        <w:pStyle w:val="Paragraphedeliste"/>
+        <w:numPr>
+          <w:ilvl w:val="0"/>
+          <w:numId w:val="2"/>
+        </w:numPr>
+        <w:rPr>
+          <w:sz w:val="24"/>
+        </w:rPr>
+      </w:pPr>
+      <w:r>
+        <w:rPr>
+          <w:sz w:val="24"/>
+        </w:rPr>
+        <w:t>S</w:t>
+      </w:r>
+      <w:r>
+        <w:rPr>
+          <w:sz w:val="24"/>
+        </w:rPr>
+        <w:t>i la personne est le chauffeur, alors c’est lui qui avance les frais, son solde correspond au prix de la sortie, auquel on soustrait sa part.</w:t>
+      </w:r>
+    </w:p>
+    <w:p>
+      <w:pPr>
+        <w:pStyle w:val="Paragraphedeliste"/>
+        <w:numPr>
+          <w:ilvl w:val="0"/>
+          <w:numId w:val="2"/>
+        </w:numPr>
+        <w:rPr>
+          <w:sz w:val="24"/>
+        </w:rPr>
+      </w:pPr>
+      <w:r>
+        <w:rPr>
+          <w:sz w:val="24"/>
+        </w:rPr>
+        <w:t>Si la personne est un passager, alors son solde est négatif du montant de sa part.</w:t>
+      </w:r>
+    </w:p>
+    <w:p>
+      <w:pPr>
+        <w:jc w:val="center"/>
+        <w:rPr>
+          <w:i/>
+          <w:sz w:val="24"/>
+        </w:rPr>
+      </w:pPr>
+      <w:r>
+        <w:rPr>
+          <w:i/>
+          <w:sz w:val="24"/>
+        </w:rPr>
         <w:pict>
           <v:shape id="_x0000_i1041" type="#_x0000_t75" style="width:411.6pt;height:335.4pt">
-            <v:imagedata r:id="rId11" o:title="diagramme_dc_metier"/>
+            <v:imagedata r:id="rId12" o:title="diagramme_dc_metier"/>
           </v:shape>
         </w:pict>
       </w:r>
@@ -806,137 +1522,58 @@
         </w:rPr>
         <w:t xml:space="preserve"> (DC)</w:t>
       </w:r>
-      <w:bookmarkStart w:id="0" w:name="_GoBack"/>
-      <w:bookmarkEnd w:id="0"/>
-    </w:p>
-    <w:p>
-      <w:pPr>
-        <w:jc w:val="center"/>
-        <w:rPr>
-          <w:i/>
-          <w:sz w:val="24"/>
-        </w:rPr>
-      </w:pPr>
-    </w:p>
-    <w:p>
-      <w:pPr>
-        <w:jc w:val="center"/>
-        <w:rPr>
-          <w:i/>
-          <w:sz w:val="24"/>
-        </w:rPr>
-      </w:pPr>
-    </w:p>
-    <w:p>
-      <w:pPr>
-        <w:jc w:val="center"/>
-        <w:rPr>
-          <w:i/>
-          <w:sz w:val="24"/>
-        </w:rPr>
-      </w:pPr>
-    </w:p>
-    <w:p>
-      <w:pPr>
-        <w:jc w:val="center"/>
-        <w:rPr>
-          <w:i/>
-          <w:sz w:val="24"/>
-        </w:rPr>
-      </w:pPr>
-    </w:p>
-    <w:p>
-      <w:pPr>
-        <w:jc w:val="center"/>
-        <w:rPr>
-          <w:i/>
-          <w:sz w:val="24"/>
-        </w:rPr>
-      </w:pPr>
-    </w:p>
-    <w:p>
-      <w:pPr>
-        <w:jc w:val="center"/>
-        <w:rPr>
-          <w:i/>
-          <w:sz w:val="24"/>
-        </w:rPr>
-      </w:pPr>
-    </w:p>
-    <w:p>
-      <w:pPr>
-        <w:jc w:val="center"/>
-        <w:rPr>
-          <w:i/>
-          <w:sz w:val="24"/>
-        </w:rPr>
-      </w:pPr>
-    </w:p>
-    <w:p>
-      <w:pPr>
-        <w:jc w:val="center"/>
-        <w:rPr>
-          <w:i/>
-          <w:sz w:val="24"/>
-        </w:rPr>
-      </w:pPr>
-    </w:p>
-    <w:p>
-      <w:pPr>
-        <w:jc w:val="center"/>
-        <w:rPr>
-          <w:i/>
-          <w:sz w:val="24"/>
-        </w:rPr>
-      </w:pPr>
-    </w:p>
-    <w:p>
-      <w:pPr>
-        <w:jc w:val="center"/>
-        <w:rPr>
-          <w:i/>
-          <w:sz w:val="24"/>
-        </w:rPr>
-      </w:pPr>
-    </w:p>
-    <w:p>
-      <w:pPr>
-        <w:jc w:val="center"/>
-        <w:rPr>
-          <w:i/>
-          <w:sz w:val="24"/>
-        </w:rPr>
-      </w:pPr>
-    </w:p>
-    <w:p>
-      <w:pPr>
-        <w:jc w:val="center"/>
-        <w:rPr>
-          <w:i/>
-          <w:sz w:val="24"/>
-        </w:rPr>
-      </w:pPr>
-    </w:p>
-    <w:p>
-      <w:pPr>
-        <w:jc w:val="center"/>
-        <w:rPr>
-          <w:i/>
-          <w:sz w:val="24"/>
-        </w:rPr>
-      </w:pPr>
-    </w:p>
-    <w:p>
-      <w:pPr>
-        <w:jc w:val="center"/>
-        <w:rPr>
-          <w:i/>
-          <w:sz w:val="24"/>
-        </w:rPr>
-      </w:pPr>
-    </w:p>
-    <w:p>
-      <w:pPr>
+    </w:p>
+    <w:p>
+      <w:pPr>
+        <w:jc w:val="center"/>
+        <w:rPr>
+          <w:i/>
+          <w:sz w:val="24"/>
+        </w:rPr>
+      </w:pPr>
+    </w:p>
+    <w:p>
+      <w:pPr>
+        <w:jc w:val="center"/>
+        <w:rPr>
+          <w:i/>
+          <w:sz w:val="24"/>
+        </w:rPr>
+      </w:pPr>
+    </w:p>
+    <w:p>
+      <w:pPr>
+        <w:jc w:val="center"/>
+        <w:rPr>
+          <w:i/>
+          <w:sz w:val="24"/>
+        </w:rPr>
+      </w:pPr>
+    </w:p>
+    <w:p>
+      <w:pPr>
+        <w:jc w:val="center"/>
+        <w:rPr>
+          <w:i/>
+          <w:sz w:val="24"/>
+        </w:rPr>
+      </w:pPr>
+    </w:p>
+    <w:p>
+      <w:pPr>
+        <w:rPr>
+          <w:i/>
+          <w:sz w:val="24"/>
+        </w:rPr>
+      </w:pPr>
+    </w:p>
+    <w:p>
+      <w:pPr>
+        <w:pStyle w:val="Paragraphedeliste"/>
+        <w:numPr>
+          <w:ilvl w:val="0"/>
+          <w:numId w:val="5"/>
+        </w:numPr>
         <w:rPr>
           <w:b/>
           <w:sz w:val="28"/>
@@ -954,8 +1591,77 @@
     <w:p>
       <w:pPr>
         <w:rPr>
-          <w:b/>
-          <w:sz w:val="28"/>
+          <w:sz w:val="24"/>
+        </w:rPr>
+      </w:pPr>
+      <w:r>
+        <w:rPr>
+          <w:sz w:val="24"/>
+        </w:rPr>
+        <w:tab/>
+      </w:r>
+      <w:r>
+        <w:rPr>
+          <w:sz w:val="24"/>
+        </w:rPr>
+        <w:t>Lorsqu’on arrive sur l’application il faut s’enregistrer, ou simplement s’identifier si la 1</w:t>
+      </w:r>
+      <w:r>
+        <w:rPr>
+          <w:sz w:val="24"/>
+          <w:vertAlign w:val="superscript"/>
+        </w:rPr>
+        <w:t>ère</w:t>
+      </w:r>
+      <w:r>
+        <w:rPr>
+          <w:sz w:val="24"/>
+        </w:rPr>
+        <w:t xml:space="preserve"> étape est déjà </w:t>
+      </w:r>
+      <w:r>
+        <w:rPr>
+          <w:sz w:val="24"/>
+        </w:rPr>
+        <w:t>effectuée</w:t>
+      </w:r>
+      <w:r>
+        <w:rPr>
+          <w:sz w:val="24"/>
+        </w:rPr>
+        <w:t>.</w:t>
+      </w:r>
+    </w:p>
+    <w:p>
+      <w:pPr>
+        <w:ind w:firstLine="708"/>
+        <w:rPr>
+          <w:sz w:val="24"/>
+        </w:rPr>
+      </w:pPr>
+      <w:r>
+        <w:rPr>
+          <w:sz w:val="24"/>
+        </w:rPr>
+        <w:t>Puis quand on s</w:t>
+      </w:r>
+      <w:r>
+        <w:rPr>
+          <w:sz w:val="24"/>
+        </w:rPr>
+        <w:t>’identifie sur l’application, on arrive sur son « Tableau de bord », qui correspond au récapitulatif de ses sorties dans lequel son solde n’est pas à 0.</w:t>
+      </w:r>
+      <w:r>
+        <w:rPr>
+          <w:sz w:val="24"/>
+        </w:rPr>
+        <w:t xml:space="preserve"> A partir de ce tableau de bord, un menu permettant d’accéder aux différentes fonctionnalités de l’application est disponible.</w:t>
+      </w:r>
+    </w:p>
+    <w:p>
+      <w:pPr>
+        <w:rPr>
+          <w:sz w:val="24"/>
         </w:rPr>
       </w:pPr>
     </w:p>
@@ -973,74 +1679,76 @@
           <w:sz w:val="28"/>
           <w:lang w:eastAsia="fr-FR"/>
         </w:rPr>
-        <w:drawing>
-          <wp:inline distT="0" distB="0" distL="0" distR="0">
-            <wp:extent cx="5890661" cy="4145280"/>
-            <wp:effectExtent l="0" t="0" r="0" b="7620"/>
-            <wp:docPr id="2" name="Image 2" descr="C:\Users\Alex\AppData\Local\Microsoft\Windows\INetCacheContent.Word\SNI - UML.PNG"/>
-            <wp:cNvGraphicFramePr>
-              <a:graphicFrameLocks xmlns:a="http://schemas.openxmlformats.org/drawingml/2006/main" noChangeAspect="1"/>
-            </wp:cNvGraphicFramePr>
-            <a:graphic xmlns:a="http://schemas.openxmlformats.org/drawingml/2006/main">
-              <a:graphicData uri="http://schemas.openxmlformats.org/drawingml/2006/picture">
-                <pic:pic xmlns:pic="http://schemas.openxmlformats.org/drawingml/2006/picture">
-                  <pic:nvPicPr>
-                    <pic:cNvPr id="0" name="Picture 20" descr="C:\Users\Alex\AppData\Local\Microsoft\Windows\INetCacheContent.Word\SNI - UML.PNG"/>
-                    <pic:cNvPicPr>
-                      <a:picLocks noChangeAspect="1" noChangeArrowheads="1"/>
-                    </pic:cNvPicPr>
-                  </pic:nvPicPr>
-                  <pic:blipFill>
-                    <a:blip r:embed="rId12" cstate="print">
-                      <a:extLst>
-                        <a:ext uri="{28A0092B-C50C-407E-A947-70E740481C1C}">
-                          <a14:useLocalDpi xmlns:a14="http://schemas.microsoft.com/office/drawing/2010/main" val="0"/>
-                        </a:ext>
-                      </a:extLst>
-                    </a:blip>
-                    <a:srcRect/>
-                    <a:stretch>
-                      <a:fillRect/>
-                    </a:stretch>
-                  </pic:blipFill>
-                  <pic:spPr bwMode="auto">
-                    <a:xfrm>
-                      <a:off x="0" y="0"/>
-                      <a:ext cx="5891600" cy="4145941"/>
-                    </a:xfrm>
-                    <a:prstGeom prst="rect">
-                      <a:avLst/>
-                    </a:prstGeom>
-                    <a:noFill/>
-                    <a:ln>
-                      <a:noFill/>
-                    </a:ln>
-                  </pic:spPr>
-                </pic:pic>
-              </a:graphicData>
-            </a:graphic>
-          </wp:inline>
-        </w:drawing>
-      </w:r>
-    </w:p>
-    <w:p>
-      <w:pPr>
-        <w:jc w:val="center"/>
-        <w:rPr>
-          <w:i/>
-          <w:sz w:val="24"/>
-        </w:rPr>
-      </w:pPr>
-      <w:r>
-        <w:rPr>
-          <w:i/>
-          <w:sz w:val="24"/>
-        </w:rPr>
-        <w:t>Schéma Navigationelle d’IHM (SNI)</w:t>
+        <w:pict>
+          <v:shape id="_x0000_i1045" type="#_x0000_t75" style="width:459.6pt;height:345.6pt">
+            <v:imagedata r:id="rId13" o:title="SNI - UML"/>
+          </v:shape>
+        </w:pict>
+      </w:r>
+    </w:p>
+    <w:p>
+      <w:pPr>
+        <w:jc w:val="center"/>
+        <w:rPr>
+          <w:i/>
+          <w:sz w:val="24"/>
+        </w:rPr>
+      </w:pPr>
+      <w:r>
+        <w:rPr>
+          <w:i/>
+          <w:sz w:val="24"/>
+        </w:rPr>
+        <w:t xml:space="preserve">Schéma </w:t>
+      </w:r>
+      <w:proofErr w:type="spellStart"/>
+      <w:r>
+        <w:rPr>
+          <w:i/>
+          <w:sz w:val="24"/>
+        </w:rPr>
+        <w:t>Navigationelle</w:t>
+      </w:r>
+      <w:proofErr w:type="spellEnd"/>
+      <w:r>
+        <w:rPr>
+          <w:i/>
+          <w:sz w:val="24"/>
+        </w:rPr>
+        <w:t xml:space="preserve"> d’IHM (SNI)</w:t>
+      </w:r>
+    </w:p>
+    <w:p>
+      <w:pPr>
+        <w:jc w:val="center"/>
+        <w:rPr>
+          <w:i/>
+          <w:sz w:val="24"/>
+        </w:rPr>
+      </w:pPr>
+    </w:p>
+    <w:p>
+      <w:pPr>
+        <w:rPr>
+          <w:sz w:val="24"/>
+        </w:rPr>
+      </w:pPr>
+    </w:p>
+    <w:p>
+      <w:pPr>
+        <w:rPr>
+          <w:sz w:val="24"/>
+        </w:rPr>
+      </w:pPr>
+      <w:r>
+        <w:rPr>
+          <w:sz w:val="24"/>
+        </w:rPr>
+        <w:t>Une maquette utilisateur de l’application est distribué avec ce dossier de conception.</w:t>
       </w:r>
     </w:p>
     <w:sectPr>
-      <w:headerReference w:type="default" r:id="rId13"/>
+      <w:headerReference w:type="default" r:id="rId14"/>
       <w:pgSz w:w="11906" w:h="16838"/>
       <w:pgMar w:top="1417" w:right="1417" w:bottom="1417" w:left="1417" w:header="708" w:footer="708" w:gutter="0"/>
       <w:cols w:space="708"/>
@@ -1129,6 +1837,499 @@
 <file path=word/numbering.xml><?xml version="1.0" encoding="utf-8"?>
 <w:numbering xmlns:wpc="http://schemas.microsoft.com/office/word/2010/wordprocessingCanvas" xmlns:cx="http://schemas.microsoft.com/office/drawing/2014/chartex" xmlns:cx1="http://schemas.microsoft.com/office/drawing/2015/9/8/chartex" xmlns:cx2="http://schemas.microsoft.com/office/drawing/2015/10/21/chartex" xmlns:mc="http://schemas.openxmlformats.org/markup-compatibility/2006" xmlns:o="urn:schemas-microsoft-com:office:office" xmlns:r="http://schemas.openxmlformats.org/officeDocument/2006/relationships" xmlns:m="http://schemas.openxmlformats.org/officeDocument/2006/math" xmlns:v="urn:schemas-microsoft-com:vml" xmlns:wp14="http://schemas.microsoft.com/office/word/2010/wordprocessingDrawing" xmlns:wp="http://schemas.openxmlformats.org/drawingml/2006/wordprocessingDrawing" xmlns:w10="urn:schemas-microsoft-com:office:word" xmlns:w="http://schemas.openxmlformats.org/wordprocessingml/2006/main" xmlns:w14="http://schemas.microsoft.com/office/word/2010/wordml" xmlns:w15="http://schemas.microsoft.com/office/word/2012/wordml" xmlns:w16se="http://schemas.microsoft.com/office/word/2015/wordml/symex" xmlns:wpg="http://schemas.microsoft.com/office/word/2010/wordprocessingGroup" xmlns:wpi="http://schemas.microsoft.com/office/word/2010/wordprocessingInk" xmlns:wne="http://schemas.microsoft.com/office/word/2006/wordml" xmlns:wps="http://schemas.microsoft.com/office/word/2010/wordprocessingShape" mc:Ignorable="w14 w15 w16se wp14">
   <w:abstractNum w:abstractNumId="0" w15:restartNumberingAfterBreak="0">
+    <w:nsid w:val="31210BAA"/>
+    <w:multiLevelType w:val="hybridMultilevel"/>
+    <w:tmpl w:val="0CCEA51E"/>
+    <w:lvl w:ilvl="0" w:tplc="040C0011">
+      <w:start w:val="1"/>
+      <w:numFmt w:val="decimal"/>
+      <w:lvlText w:val="%1)"/>
+      <w:lvlJc w:val="left"/>
+      <w:pPr>
+        <w:ind w:left="720" w:hanging="360"/>
+      </w:pPr>
+      <w:rPr>
+        <w:rFonts w:hint="default"/>
+      </w:rPr>
+    </w:lvl>
+    <w:lvl w:ilvl="1" w:tplc="040C0019" w:tentative="1">
+      <w:start w:val="1"/>
+      <w:numFmt w:val="lowerLetter"/>
+      <w:lvlText w:val="%2."/>
+      <w:lvlJc w:val="left"/>
+      <w:pPr>
+        <w:ind w:left="1440" w:hanging="360"/>
+      </w:pPr>
+    </w:lvl>
+    <w:lvl w:ilvl="2" w:tplc="040C001B" w:tentative="1">
+      <w:start w:val="1"/>
+      <w:numFmt w:val="lowerRoman"/>
+      <w:lvlText w:val="%3."/>
+      <w:lvlJc w:val="right"/>
+      <w:pPr>
+        <w:ind w:left="2160" w:hanging="180"/>
+      </w:pPr>
+    </w:lvl>
+    <w:lvl w:ilvl="3" w:tplc="040C000F" w:tentative="1">
+      <w:start w:val="1"/>
+      <w:numFmt w:val="decimal"/>
+      <w:lvlText w:val="%4."/>
+      <w:lvlJc w:val="left"/>
+      <w:pPr>
+        <w:ind w:left="2880" w:hanging="360"/>
+      </w:pPr>
+    </w:lvl>
+    <w:lvl w:ilvl="4" w:tplc="040C0019" w:tentative="1">
+      <w:start w:val="1"/>
+      <w:numFmt w:val="lowerLetter"/>
+      <w:lvlText w:val="%5."/>
+      <w:lvlJc w:val="left"/>
+      <w:pPr>
+        <w:ind w:left="3600" w:hanging="360"/>
+      </w:pPr>
+    </w:lvl>
+    <w:lvl w:ilvl="5" w:tplc="040C001B" w:tentative="1">
+      <w:start w:val="1"/>
+      <w:numFmt w:val="lowerRoman"/>
+      <w:lvlText w:val="%6."/>
+      <w:lvlJc w:val="right"/>
+      <w:pPr>
+        <w:ind w:left="4320" w:hanging="180"/>
+      </w:pPr>
+    </w:lvl>
+    <w:lvl w:ilvl="6" w:tplc="040C000F" w:tentative="1">
+      <w:start w:val="1"/>
+      <w:numFmt w:val="decimal"/>
+      <w:lvlText w:val="%7."/>
+      <w:lvlJc w:val="left"/>
+      <w:pPr>
+        <w:ind w:left="5040" w:hanging="360"/>
+      </w:pPr>
+    </w:lvl>
+    <w:lvl w:ilvl="7" w:tplc="040C0019" w:tentative="1">
+      <w:start w:val="1"/>
+      <w:numFmt w:val="lowerLetter"/>
+      <w:lvlText w:val="%8."/>
+      <w:lvlJc w:val="left"/>
+      <w:pPr>
+        <w:ind w:left="5760" w:hanging="360"/>
+      </w:pPr>
+    </w:lvl>
+    <w:lvl w:ilvl="8" w:tplc="040C001B" w:tentative="1">
+      <w:start w:val="1"/>
+      <w:numFmt w:val="lowerRoman"/>
+      <w:lvlText w:val="%9."/>
+      <w:lvlJc w:val="right"/>
+      <w:pPr>
+        <w:ind w:left="6480" w:hanging="180"/>
+      </w:pPr>
+    </w:lvl>
+  </w:abstractNum>
+  <w:abstractNum w:abstractNumId="1" w15:restartNumberingAfterBreak="0">
+    <w:nsid w:val="48DB3A53"/>
+    <w:multiLevelType w:val="hybridMultilevel"/>
+    <w:tmpl w:val="95F0B378"/>
+    <w:lvl w:ilvl="0" w:tplc="040C000B">
+      <w:start w:val="1"/>
+      <w:numFmt w:val="bullet"/>
+      <w:lvlText w:val=""/>
+      <w:lvlJc w:val="left"/>
+      <w:pPr>
+        <w:ind w:left="720" w:hanging="360"/>
+      </w:pPr>
+      <w:rPr>
+        <w:rFonts w:ascii="Wingdings" w:hAnsi="Wingdings" w:hint="default"/>
+      </w:rPr>
+    </w:lvl>
+    <w:lvl w:ilvl="1" w:tplc="040C0003" w:tentative="1">
+      <w:start w:val="1"/>
+      <w:numFmt w:val="bullet"/>
+      <w:lvlText w:val="o"/>
+      <w:lvlJc w:val="left"/>
+      <w:pPr>
+        <w:ind w:left="1440" w:hanging="360"/>
+      </w:pPr>
+      <w:rPr>
+        <w:rFonts w:ascii="Courier New" w:hAnsi="Courier New" w:cs="Courier New" w:hint="default"/>
+      </w:rPr>
+    </w:lvl>
+    <w:lvl w:ilvl="2" w:tplc="040C0005" w:tentative="1">
+      <w:start w:val="1"/>
+      <w:numFmt w:val="bullet"/>
+      <w:lvlText w:val=""/>
+      <w:lvlJc w:val="left"/>
+      <w:pPr>
+        <w:ind w:left="2160" w:hanging="360"/>
+      </w:pPr>
+      <w:rPr>
+        <w:rFonts w:ascii="Wingdings" w:hAnsi="Wingdings" w:hint="default"/>
+      </w:rPr>
+    </w:lvl>
+    <w:lvl w:ilvl="3" w:tplc="040C0001" w:tentative="1">
+      <w:start w:val="1"/>
+      <w:numFmt w:val="bullet"/>
+      <w:lvlText w:val=""/>
+      <w:lvlJc w:val="left"/>
+      <w:pPr>
+        <w:ind w:left="2880" w:hanging="360"/>
+      </w:pPr>
+      <w:rPr>
+        <w:rFonts w:ascii="Symbol" w:hAnsi="Symbol" w:hint="default"/>
+      </w:rPr>
+    </w:lvl>
+    <w:lvl w:ilvl="4" w:tplc="040C0003" w:tentative="1">
+      <w:start w:val="1"/>
+      <w:numFmt w:val="bullet"/>
+      <w:lvlText w:val="o"/>
+      <w:lvlJc w:val="left"/>
+      <w:pPr>
+        <w:ind w:left="3600" w:hanging="360"/>
+      </w:pPr>
+      <w:rPr>
+        <w:rFonts w:ascii="Courier New" w:hAnsi="Courier New" w:cs="Courier New" w:hint="default"/>
+      </w:rPr>
+    </w:lvl>
+    <w:lvl w:ilvl="5" w:tplc="040C0005" w:tentative="1">
+      <w:start w:val="1"/>
+      <w:numFmt w:val="bullet"/>
+      <w:lvlText w:val=""/>
+      <w:lvlJc w:val="left"/>
+      <w:pPr>
+        <w:ind w:left="4320" w:hanging="360"/>
+      </w:pPr>
+      <w:rPr>
+        <w:rFonts w:ascii="Wingdings" w:hAnsi="Wingdings" w:hint="default"/>
+      </w:rPr>
+    </w:lvl>
+    <w:lvl w:ilvl="6" w:tplc="040C0001" w:tentative="1">
+      <w:start w:val="1"/>
+      <w:numFmt w:val="bullet"/>
+      <w:lvlText w:val=""/>
+      <w:lvlJc w:val="left"/>
+      <w:pPr>
+        <w:ind w:left="5040" w:hanging="360"/>
+      </w:pPr>
+      <w:rPr>
+        <w:rFonts w:ascii="Symbol" w:hAnsi="Symbol" w:hint="default"/>
+      </w:rPr>
+    </w:lvl>
+    <w:lvl w:ilvl="7" w:tplc="040C0003" w:tentative="1">
+      <w:start w:val="1"/>
+      <w:numFmt w:val="bullet"/>
+      <w:lvlText w:val="o"/>
+      <w:lvlJc w:val="left"/>
+      <w:pPr>
+        <w:ind w:left="5760" w:hanging="360"/>
+      </w:pPr>
+      <w:rPr>
+        <w:rFonts w:ascii="Courier New" w:hAnsi="Courier New" w:cs="Courier New" w:hint="default"/>
+      </w:rPr>
+    </w:lvl>
+    <w:lvl w:ilvl="8" w:tplc="040C0005" w:tentative="1">
+      <w:start w:val="1"/>
+      <w:numFmt w:val="bullet"/>
+      <w:lvlText w:val=""/>
+      <w:lvlJc w:val="left"/>
+      <w:pPr>
+        <w:ind w:left="6480" w:hanging="360"/>
+      </w:pPr>
+      <w:rPr>
+        <w:rFonts w:ascii="Wingdings" w:hAnsi="Wingdings" w:hint="default"/>
+      </w:rPr>
+    </w:lvl>
+  </w:abstractNum>
+  <w:abstractNum w:abstractNumId="2" w15:restartNumberingAfterBreak="0">
+    <w:nsid w:val="5EE13128"/>
+    <w:multiLevelType w:val="hybridMultilevel"/>
+    <w:tmpl w:val="FF3403DE"/>
+    <w:lvl w:ilvl="0" w:tplc="040C000B">
+      <w:start w:val="1"/>
+      <w:numFmt w:val="bullet"/>
+      <w:lvlText w:val=""/>
+      <w:lvlJc w:val="left"/>
+      <w:pPr>
+        <w:ind w:left="720" w:hanging="360"/>
+      </w:pPr>
+      <w:rPr>
+        <w:rFonts w:ascii="Wingdings" w:hAnsi="Wingdings" w:hint="default"/>
+      </w:rPr>
+    </w:lvl>
+    <w:lvl w:ilvl="1" w:tplc="040C0003" w:tentative="1">
+      <w:start w:val="1"/>
+      <w:numFmt w:val="bullet"/>
+      <w:lvlText w:val="o"/>
+      <w:lvlJc w:val="left"/>
+      <w:pPr>
+        <w:ind w:left="1440" w:hanging="360"/>
+      </w:pPr>
+      <w:rPr>
+        <w:rFonts w:ascii="Courier New" w:hAnsi="Courier New" w:cs="Courier New" w:hint="default"/>
+      </w:rPr>
+    </w:lvl>
+    <w:lvl w:ilvl="2" w:tplc="040C0005" w:tentative="1">
+      <w:start w:val="1"/>
+      <w:numFmt w:val="bullet"/>
+      <w:lvlText w:val=""/>
+      <w:lvlJc w:val="left"/>
+      <w:pPr>
+        <w:ind w:left="2160" w:hanging="360"/>
+      </w:pPr>
+      <w:rPr>
+        <w:rFonts w:ascii="Wingdings" w:hAnsi="Wingdings" w:hint="default"/>
+      </w:rPr>
+    </w:lvl>
+    <w:lvl w:ilvl="3" w:tplc="040C0001" w:tentative="1">
+      <w:start w:val="1"/>
+      <w:numFmt w:val="bullet"/>
+      <w:lvlText w:val=""/>
+      <w:lvlJc w:val="left"/>
+      <w:pPr>
+        <w:ind w:left="2880" w:hanging="360"/>
+      </w:pPr>
+      <w:rPr>
+        <w:rFonts w:ascii="Symbol" w:hAnsi="Symbol" w:hint="default"/>
+      </w:rPr>
+    </w:lvl>
+    <w:lvl w:ilvl="4" w:tplc="040C0003" w:tentative="1">
+      <w:start w:val="1"/>
+      <w:numFmt w:val="bullet"/>
+      <w:lvlText w:val="o"/>
+      <w:lvlJc w:val="left"/>
+      <w:pPr>
+        <w:ind w:left="3600" w:hanging="360"/>
+      </w:pPr>
+      <w:rPr>
+        <w:rFonts w:ascii="Courier New" w:hAnsi="Courier New" w:cs="Courier New" w:hint="default"/>
+      </w:rPr>
+    </w:lvl>
+    <w:lvl w:ilvl="5" w:tplc="040C0005" w:tentative="1">
+      <w:start w:val="1"/>
+      <w:numFmt w:val="bullet"/>
+      <w:lvlText w:val=""/>
+      <w:lvlJc w:val="left"/>
+      <w:pPr>
+        <w:ind w:left="4320" w:hanging="360"/>
+      </w:pPr>
+      <w:rPr>
+        <w:rFonts w:ascii="Wingdings" w:hAnsi="Wingdings" w:hint="default"/>
+      </w:rPr>
+    </w:lvl>
+    <w:lvl w:ilvl="6" w:tplc="040C0001" w:tentative="1">
+      <w:start w:val="1"/>
+      <w:numFmt w:val="bullet"/>
+      <w:lvlText w:val=""/>
+      <w:lvlJc w:val="left"/>
+      <w:pPr>
+        <w:ind w:left="5040" w:hanging="360"/>
+      </w:pPr>
+      <w:rPr>
+        <w:rFonts w:ascii="Symbol" w:hAnsi="Symbol" w:hint="default"/>
+      </w:rPr>
+    </w:lvl>
+    <w:lvl w:ilvl="7" w:tplc="040C0003" w:tentative="1">
+      <w:start w:val="1"/>
+      <w:numFmt w:val="bullet"/>
+      <w:lvlText w:val="o"/>
+      <w:lvlJc w:val="left"/>
+      <w:pPr>
+        <w:ind w:left="5760" w:hanging="360"/>
+      </w:pPr>
+      <w:rPr>
+        <w:rFonts w:ascii="Courier New" w:hAnsi="Courier New" w:cs="Courier New" w:hint="default"/>
+      </w:rPr>
+    </w:lvl>
+    <w:lvl w:ilvl="8" w:tplc="040C0005" w:tentative="1">
+      <w:start w:val="1"/>
+      <w:numFmt w:val="bullet"/>
+      <w:lvlText w:val=""/>
+      <w:lvlJc w:val="left"/>
+      <w:pPr>
+        <w:ind w:left="6480" w:hanging="360"/>
+      </w:pPr>
+      <w:rPr>
+        <w:rFonts w:ascii="Wingdings" w:hAnsi="Wingdings" w:hint="default"/>
+      </w:rPr>
+    </w:lvl>
+  </w:abstractNum>
+  <w:abstractNum w:abstractNumId="3" w15:restartNumberingAfterBreak="0">
+    <w:nsid w:val="623274A0"/>
+    <w:multiLevelType w:val="hybridMultilevel"/>
+    <w:tmpl w:val="3E4AEF86"/>
+    <w:lvl w:ilvl="0" w:tplc="040C0011">
+      <w:start w:val="1"/>
+      <w:numFmt w:val="decimal"/>
+      <w:lvlText w:val="%1)"/>
+      <w:lvlJc w:val="left"/>
+      <w:pPr>
+        <w:ind w:left="720" w:hanging="360"/>
+      </w:pPr>
+      <w:rPr>
+        <w:rFonts w:hint="default"/>
+      </w:rPr>
+    </w:lvl>
+    <w:lvl w:ilvl="1" w:tplc="040C0019" w:tentative="1">
+      <w:start w:val="1"/>
+      <w:numFmt w:val="lowerLetter"/>
+      <w:lvlText w:val="%2."/>
+      <w:lvlJc w:val="left"/>
+      <w:pPr>
+        <w:ind w:left="1440" w:hanging="360"/>
+      </w:pPr>
+    </w:lvl>
+    <w:lvl w:ilvl="2" w:tplc="040C001B" w:tentative="1">
+      <w:start w:val="1"/>
+      <w:numFmt w:val="lowerRoman"/>
+      <w:lvlText w:val="%3."/>
+      <w:lvlJc w:val="right"/>
+      <w:pPr>
+        <w:ind w:left="2160" w:hanging="180"/>
+      </w:pPr>
+    </w:lvl>
+    <w:lvl w:ilvl="3" w:tplc="040C000F" w:tentative="1">
+      <w:start w:val="1"/>
+      <w:numFmt w:val="decimal"/>
+      <w:lvlText w:val="%4."/>
+      <w:lvlJc w:val="left"/>
+      <w:pPr>
+        <w:ind w:left="2880" w:hanging="360"/>
+      </w:pPr>
+    </w:lvl>
+    <w:lvl w:ilvl="4" w:tplc="040C0019" w:tentative="1">
+      <w:start w:val="1"/>
+      <w:numFmt w:val="lowerLetter"/>
+      <w:lvlText w:val="%5."/>
+      <w:lvlJc w:val="left"/>
+      <w:pPr>
+        <w:ind w:left="3600" w:hanging="360"/>
+      </w:pPr>
+    </w:lvl>
+    <w:lvl w:ilvl="5" w:tplc="040C001B" w:tentative="1">
+      <w:start w:val="1"/>
+      <w:numFmt w:val="lowerRoman"/>
+      <w:lvlText w:val="%6."/>
+      <w:lvlJc w:val="right"/>
+      <w:pPr>
+        <w:ind w:left="4320" w:hanging="180"/>
+      </w:pPr>
+    </w:lvl>
+    <w:lvl w:ilvl="6" w:tplc="040C000F" w:tentative="1">
+      <w:start w:val="1"/>
+      <w:numFmt w:val="decimal"/>
+      <w:lvlText w:val="%7."/>
+      <w:lvlJc w:val="left"/>
+      <w:pPr>
+        <w:ind w:left="5040" w:hanging="360"/>
+      </w:pPr>
+    </w:lvl>
+    <w:lvl w:ilvl="7" w:tplc="040C0019" w:tentative="1">
+      <w:start w:val="1"/>
+      <w:numFmt w:val="lowerLetter"/>
+      <w:lvlText w:val="%8."/>
+      <w:lvlJc w:val="left"/>
+      <w:pPr>
+        <w:ind w:left="5760" w:hanging="360"/>
+      </w:pPr>
+    </w:lvl>
+    <w:lvl w:ilvl="8" w:tplc="040C001B" w:tentative="1">
+      <w:start w:val="1"/>
+      <w:numFmt w:val="lowerRoman"/>
+      <w:lvlText w:val="%9."/>
+      <w:lvlJc w:val="right"/>
+      <w:pPr>
+        <w:ind w:left="6480" w:hanging="180"/>
+      </w:pPr>
+    </w:lvl>
+  </w:abstractNum>
+  <w:abstractNum w:abstractNumId="4" w15:restartNumberingAfterBreak="0">
+    <w:nsid w:val="690A6D0B"/>
+    <w:multiLevelType w:val="hybridMultilevel"/>
+    <w:tmpl w:val="2E1E899E"/>
+    <w:lvl w:ilvl="0" w:tplc="040C0011">
+      <w:start w:val="1"/>
+      <w:numFmt w:val="decimal"/>
+      <w:lvlText w:val="%1)"/>
+      <w:lvlJc w:val="left"/>
+      <w:pPr>
+        <w:ind w:left="720" w:hanging="360"/>
+      </w:pPr>
+      <w:rPr>
+        <w:rFonts w:hint="default"/>
+      </w:rPr>
+    </w:lvl>
+    <w:lvl w:ilvl="1" w:tplc="040C0019" w:tentative="1">
+      <w:start w:val="1"/>
+      <w:numFmt w:val="lowerLetter"/>
+      <w:lvlText w:val="%2."/>
+      <w:lvlJc w:val="left"/>
+      <w:pPr>
+        <w:ind w:left="1440" w:hanging="360"/>
+      </w:pPr>
+    </w:lvl>
+    <w:lvl w:ilvl="2" w:tplc="040C001B" w:tentative="1">
+      <w:start w:val="1"/>
+      <w:numFmt w:val="lowerRoman"/>
+      <w:lvlText w:val="%3."/>
+      <w:lvlJc w:val="right"/>
+      <w:pPr>
+        <w:ind w:left="2160" w:hanging="180"/>
+      </w:pPr>
+    </w:lvl>
+    <w:lvl w:ilvl="3" w:tplc="040C000F" w:tentative="1">
+      <w:start w:val="1"/>
+      <w:numFmt w:val="decimal"/>
+      <w:lvlText w:val="%4."/>
+      <w:lvlJc w:val="left"/>
+      <w:pPr>
+        <w:ind w:left="2880" w:hanging="360"/>
+      </w:pPr>
+    </w:lvl>
+    <w:lvl w:ilvl="4" w:tplc="040C0019" w:tentative="1">
+      <w:start w:val="1"/>
+      <w:numFmt w:val="lowerLetter"/>
+      <w:lvlText w:val="%5."/>
+      <w:lvlJc w:val="left"/>
+      <w:pPr>
+        <w:ind w:left="3600" w:hanging="360"/>
+      </w:pPr>
+    </w:lvl>
+    <w:lvl w:ilvl="5" w:tplc="040C001B" w:tentative="1">
+      <w:start w:val="1"/>
+      <w:numFmt w:val="lowerRoman"/>
+      <w:lvlText w:val="%6."/>
+      <w:lvlJc w:val="right"/>
+      <w:pPr>
+        <w:ind w:left="4320" w:hanging="180"/>
+      </w:pPr>
+    </w:lvl>
+    <w:lvl w:ilvl="6" w:tplc="040C000F" w:tentative="1">
+      <w:start w:val="1"/>
+      <w:numFmt w:val="decimal"/>
+      <w:lvlText w:val="%7."/>
+      <w:lvlJc w:val="left"/>
+      <w:pPr>
+        <w:ind w:left="5040" w:hanging="360"/>
+      </w:pPr>
+    </w:lvl>
+    <w:lvl w:ilvl="7" w:tplc="040C0019" w:tentative="1">
+      <w:start w:val="1"/>
+      <w:numFmt w:val="lowerLetter"/>
+      <w:lvlText w:val="%8."/>
+      <w:lvlJc w:val="left"/>
+      <w:pPr>
+        <w:ind w:left="5760" w:hanging="360"/>
+      </w:pPr>
+    </w:lvl>
+    <w:lvl w:ilvl="8" w:tplc="040C001B" w:tentative="1">
+      <w:start w:val="1"/>
+      <w:numFmt w:val="lowerRoman"/>
+      <w:lvlText w:val="%9."/>
+      <w:lvlJc w:val="right"/>
+      <w:pPr>
+        <w:ind w:left="6480" w:hanging="180"/>
+      </w:pPr>
+    </w:lvl>
+  </w:abstractNum>
+  <w:abstractNum w:abstractNumId="5" w15:restartNumberingAfterBreak="0">
     <w:nsid w:val="69B105AE"/>
     <w:multiLevelType w:val="hybridMultilevel"/>
     <w:tmpl w:val="20221FFC"/>
@@ -1241,8 +2442,115 @@
       </w:rPr>
     </w:lvl>
   </w:abstractNum>
+  <w:abstractNum w:abstractNumId="6" w15:restartNumberingAfterBreak="0">
+    <w:nsid w:val="70751848"/>
+    <w:multiLevelType w:val="hybridMultilevel"/>
+    <w:tmpl w:val="B832F028"/>
+    <w:lvl w:ilvl="0" w:tplc="040C0011">
+      <w:start w:val="1"/>
+      <w:numFmt w:val="decimal"/>
+      <w:lvlText w:val="%1)"/>
+      <w:lvlJc w:val="left"/>
+      <w:pPr>
+        <w:ind w:left="720" w:hanging="360"/>
+      </w:pPr>
+      <w:rPr>
+        <w:rFonts w:hint="default"/>
+      </w:rPr>
+    </w:lvl>
+    <w:lvl w:ilvl="1" w:tplc="040C0019" w:tentative="1">
+      <w:start w:val="1"/>
+      <w:numFmt w:val="lowerLetter"/>
+      <w:lvlText w:val="%2."/>
+      <w:lvlJc w:val="left"/>
+      <w:pPr>
+        <w:ind w:left="1440" w:hanging="360"/>
+      </w:pPr>
+    </w:lvl>
+    <w:lvl w:ilvl="2" w:tplc="040C001B" w:tentative="1">
+      <w:start w:val="1"/>
+      <w:numFmt w:val="lowerRoman"/>
+      <w:lvlText w:val="%3."/>
+      <w:lvlJc w:val="right"/>
+      <w:pPr>
+        <w:ind w:left="2160" w:hanging="180"/>
+      </w:pPr>
+    </w:lvl>
+    <w:lvl w:ilvl="3" w:tplc="040C000F" w:tentative="1">
+      <w:start w:val="1"/>
+      <w:numFmt w:val="decimal"/>
+      <w:lvlText w:val="%4."/>
+      <w:lvlJc w:val="left"/>
+      <w:pPr>
+        <w:ind w:left="2880" w:hanging="360"/>
+      </w:pPr>
+    </w:lvl>
+    <w:lvl w:ilvl="4" w:tplc="040C0019" w:tentative="1">
+      <w:start w:val="1"/>
+      <w:numFmt w:val="lowerLetter"/>
+      <w:lvlText w:val="%5."/>
+      <w:lvlJc w:val="left"/>
+      <w:pPr>
+        <w:ind w:left="3600" w:hanging="360"/>
+      </w:pPr>
+    </w:lvl>
+    <w:lvl w:ilvl="5" w:tplc="040C001B" w:tentative="1">
+      <w:start w:val="1"/>
+      <w:numFmt w:val="lowerRoman"/>
+      <w:lvlText w:val="%6."/>
+      <w:lvlJc w:val="right"/>
+      <w:pPr>
+        <w:ind w:left="4320" w:hanging="180"/>
+      </w:pPr>
+    </w:lvl>
+    <w:lvl w:ilvl="6" w:tplc="040C000F" w:tentative="1">
+      <w:start w:val="1"/>
+      <w:numFmt w:val="decimal"/>
+      <w:lvlText w:val="%7."/>
+      <w:lvlJc w:val="left"/>
+      <w:pPr>
+        <w:ind w:left="5040" w:hanging="360"/>
+      </w:pPr>
+    </w:lvl>
+    <w:lvl w:ilvl="7" w:tplc="040C0019" w:tentative="1">
+      <w:start w:val="1"/>
+      <w:numFmt w:val="lowerLetter"/>
+      <w:lvlText w:val="%8."/>
+      <w:lvlJc w:val="left"/>
+      <w:pPr>
+        <w:ind w:left="5760" w:hanging="360"/>
+      </w:pPr>
+    </w:lvl>
+    <w:lvl w:ilvl="8" w:tplc="040C001B" w:tentative="1">
+      <w:start w:val="1"/>
+      <w:numFmt w:val="lowerRoman"/>
+      <w:lvlText w:val="%9."/>
+      <w:lvlJc w:val="right"/>
+      <w:pPr>
+        <w:ind w:left="6480" w:hanging="180"/>
+      </w:pPr>
+    </w:lvl>
+  </w:abstractNum>
   <w:num w:numId="1">
+    <w:abstractNumId w:val="5"/>
+  </w:num>
+  <w:num w:numId="2">
+    <w:abstractNumId w:val="1"/>
+  </w:num>
+  <w:num w:numId="3">
+    <w:abstractNumId w:val="2"/>
+  </w:num>
+  <w:num w:numId="4">
     <w:abstractNumId w:val="0"/>
+  </w:num>
+  <w:num w:numId="5">
+    <w:abstractNumId w:val="4"/>
+  </w:num>
+  <w:num w:numId="6">
+    <w:abstractNumId w:val="6"/>
+  </w:num>
+  <w:num w:numId="7">
+    <w:abstractNumId w:val="3"/>
   </w:num>
 </w:numbering>
 </file>
@@ -1984,4 +3292,16 @@
     </a:ext>
   </a:extLst>
 </a:theme>
+</file>
+
+<file path=customXml/item1.xml><?xml version="1.0" encoding="utf-8"?>
+<b:Sources xmlns:b="http://schemas.openxmlformats.org/officeDocument/2006/bibliography" xmlns="http://schemas.openxmlformats.org/officeDocument/2006/bibliography" SelectedStyle="\APASixthEditionOfficeOnline.xsl" StyleName="APA" Version="6"/>
+</file>
+
+<file path=customXml/itemProps1.xml><?xml version="1.0" encoding="utf-8"?>
+<ds:datastoreItem xmlns:ds="http://schemas.openxmlformats.org/officeDocument/2006/customXml" ds:itemID="{5161B35E-2DD7-4B14-8563-4F8D734CA75B}">
+  <ds:schemaRefs>
+    <ds:schemaRef ds:uri="http://schemas.openxmlformats.org/officeDocument/2006/bibliography"/>
+  </ds:schemaRefs>
+</ds:datastoreItem>
 </file>
</xml_diff>

<commit_message>
Dossier de conception FINAL
</commit_message>
<xml_diff>
--- a/doc/Dossier de conception - SLATShare - GALLO-GONZALEZ & CASES.docx
+++ b/doc/Dossier de conception - SLATShare - GALLO-GONZALEZ & CASES.docx
@@ -79,8 +79,17 @@
           <w:b/>
           <w:sz w:val="32"/>
         </w:rPr>
-        <w:t>Dossier de conception – SLATShare</w:t>
-      </w:r>
+        <w:t xml:space="preserve">Dossier de conception – </w:t>
+      </w:r>
+      <w:proofErr w:type="spellStart"/>
+      <w:r>
+        <w:rPr>
+          <w:b/>
+          <w:sz w:val="32"/>
+        </w:rPr>
+        <w:t>SLATShare</w:t>
+      </w:r>
+      <w:proofErr w:type="spellEnd"/>
     </w:p>
     <w:p/>
     <w:p/>
@@ -217,6 +226,29 @@
           <w:sz w:val="28"/>
         </w:rPr>
         <w:t>Représentation de l’application</w:t>
+      </w:r>
+    </w:p>
+    <w:p/>
+    <w:p>
+      <w:pPr>
+        <w:rPr>
+          <w:b/>
+          <w:sz w:val="32"/>
+        </w:rPr>
+      </w:pPr>
+      <w:r>
+        <w:rPr>
+          <w:b/>
+          <w:sz w:val="32"/>
+        </w:rPr>
+        <w:t xml:space="preserve">Outils </w:t>
+      </w:r>
+      <w:r>
+        <w:rPr>
+          <w:b/>
+          <w:sz w:val="32"/>
+        </w:rPr>
+        <w:t>utilisés</w:t>
       </w:r>
     </w:p>
     <w:p/>
@@ -234,8 +266,6 @@
     <w:p/>
     <w:p/>
     <w:p/>
-    <w:p/>
-    <w:p/>
     <w:p>
       <w:pPr>
         <w:rPr>
@@ -366,6 +396,7 @@
           <w:ilvl w:val="0"/>
           <w:numId w:val="1"/>
         </w:numPr>
+        <w:jc w:val="both"/>
         <w:rPr>
           <w:sz w:val="24"/>
         </w:rPr>
@@ -380,6 +411,7 @@
     <w:p>
       <w:pPr>
         <w:pStyle w:val="Paragraphedeliste"/>
+        <w:jc w:val="both"/>
         <w:rPr>
           <w:sz w:val="10"/>
         </w:rPr>
@@ -392,6 +424,7 @@
           <w:ilvl w:val="0"/>
           <w:numId w:val="1"/>
         </w:numPr>
+        <w:jc w:val="both"/>
         <w:rPr>
           <w:sz w:val="24"/>
         </w:rPr>
@@ -406,6 +439,7 @@
     <w:p>
       <w:pPr>
         <w:pStyle w:val="Paragraphedeliste"/>
+        <w:jc w:val="both"/>
         <w:rPr>
           <w:sz w:val="10"/>
           <w:szCs w:val="10"/>
@@ -419,6 +453,7 @@
           <w:ilvl w:val="0"/>
           <w:numId w:val="1"/>
         </w:numPr>
+        <w:jc w:val="both"/>
         <w:rPr>
           <w:sz w:val="24"/>
         </w:rPr>
@@ -457,6 +492,7 @@
     <w:p>
       <w:pPr>
         <w:pStyle w:val="Paragraphedeliste"/>
+        <w:jc w:val="both"/>
         <w:rPr>
           <w:sz w:val="10"/>
           <w:szCs w:val="10"/>
@@ -470,6 +506,7 @@
           <w:ilvl w:val="0"/>
           <w:numId w:val="1"/>
         </w:numPr>
+        <w:jc w:val="both"/>
         <w:rPr>
           <w:sz w:val="24"/>
         </w:rPr>
@@ -484,6 +521,7 @@
     <w:p>
       <w:pPr>
         <w:pStyle w:val="Paragraphedeliste"/>
+        <w:jc w:val="both"/>
         <w:rPr>
           <w:sz w:val="10"/>
           <w:szCs w:val="10"/>
@@ -497,6 +535,7 @@
           <w:ilvl w:val="0"/>
           <w:numId w:val="1"/>
         </w:numPr>
+        <w:jc w:val="both"/>
         <w:rPr>
           <w:sz w:val="24"/>
         </w:rPr>
@@ -511,6 +550,7 @@
     <w:p>
       <w:pPr>
         <w:pStyle w:val="Paragraphedeliste"/>
+        <w:jc w:val="both"/>
         <w:rPr>
           <w:sz w:val="10"/>
         </w:rPr>
@@ -523,6 +563,7 @@
           <w:ilvl w:val="0"/>
           <w:numId w:val="1"/>
         </w:numPr>
+        <w:jc w:val="both"/>
         <w:rPr>
           <w:sz w:val="24"/>
         </w:rPr>
@@ -537,6 +578,7 @@
     <w:p>
       <w:pPr>
         <w:pStyle w:val="Paragraphedeliste"/>
+        <w:jc w:val="both"/>
         <w:rPr>
           <w:sz w:val="10"/>
           <w:szCs w:val="10"/>
@@ -550,6 +592,7 @@
           <w:ilvl w:val="0"/>
           <w:numId w:val="1"/>
         </w:numPr>
+        <w:jc w:val="both"/>
         <w:rPr>
           <w:sz w:val="24"/>
         </w:rPr>
@@ -576,6 +619,7 @@
     <w:p>
       <w:pPr>
         <w:pStyle w:val="Paragraphedeliste"/>
+        <w:jc w:val="both"/>
         <w:rPr>
           <w:sz w:val="10"/>
           <w:szCs w:val="10"/>
@@ -589,6 +633,7 @@
           <w:ilvl w:val="0"/>
           <w:numId w:val="1"/>
         </w:numPr>
+        <w:jc w:val="both"/>
         <w:rPr>
           <w:sz w:val="24"/>
         </w:rPr>
@@ -603,6 +648,7 @@
     <w:p>
       <w:pPr>
         <w:pStyle w:val="Paragraphedeliste"/>
+        <w:jc w:val="both"/>
         <w:rPr>
           <w:sz w:val="10"/>
           <w:szCs w:val="10"/>
@@ -616,6 +662,7 @@
           <w:ilvl w:val="0"/>
           <w:numId w:val="1"/>
         </w:numPr>
+        <w:jc w:val="both"/>
         <w:rPr>
           <w:sz w:val="24"/>
         </w:rPr>
@@ -630,6 +677,7 @@
     <w:p>
       <w:pPr>
         <w:pStyle w:val="Paragraphedeliste"/>
+        <w:jc w:val="both"/>
         <w:rPr>
           <w:sz w:val="10"/>
           <w:szCs w:val="10"/>
@@ -643,6 +691,7 @@
           <w:ilvl w:val="0"/>
           <w:numId w:val="1"/>
         </w:numPr>
+        <w:jc w:val="both"/>
         <w:rPr>
           <w:sz w:val="24"/>
         </w:rPr>
@@ -663,6 +712,7 @@
     <w:p>
       <w:pPr>
         <w:pStyle w:val="Paragraphedeliste"/>
+        <w:jc w:val="both"/>
         <w:rPr>
           <w:sz w:val="10"/>
         </w:rPr>
@@ -675,6 +725,7 @@
           <w:ilvl w:val="0"/>
           <w:numId w:val="1"/>
         </w:numPr>
+        <w:jc w:val="both"/>
         <w:rPr>
           <w:sz w:val="24"/>
         </w:rPr>
@@ -689,6 +740,7 @@
     <w:p>
       <w:pPr>
         <w:pStyle w:val="Paragraphedeliste"/>
+        <w:jc w:val="both"/>
         <w:rPr>
           <w:sz w:val="10"/>
           <w:szCs w:val="10"/>
@@ -702,6 +754,7 @@
           <w:ilvl w:val="0"/>
           <w:numId w:val="1"/>
         </w:numPr>
+        <w:jc w:val="both"/>
         <w:rPr>
           <w:sz w:val="24"/>
         </w:rPr>
@@ -797,6 +850,7 @@
     </w:p>
     <w:p>
       <w:pPr>
+        <w:jc w:val="both"/>
         <w:rPr>
           <w:sz w:val="24"/>
         </w:rPr>
@@ -812,6 +866,7 @@
     <w:p>
       <w:pPr>
         <w:ind w:firstLine="708"/>
+        <w:jc w:val="both"/>
         <w:rPr>
           <w:sz w:val="24"/>
         </w:rPr>
@@ -991,16 +1046,14 @@
     </w:p>
     <w:p>
       <w:pPr>
-        <w:jc w:val="center"/>
-        <w:rPr>
-          <w:i/>
-          <w:sz w:val="24"/>
-        </w:rPr>
-      </w:pPr>
-    </w:p>
-    <w:p>
-      <w:pPr>
-        <w:jc w:val="center"/>
+        <w:rPr>
+          <w:i/>
+          <w:sz w:val="24"/>
+        </w:rPr>
+      </w:pPr>
+    </w:p>
+    <w:p>
+      <w:pPr>
         <w:rPr>
           <w:i/>
           <w:sz w:val="24"/>
@@ -1319,6 +1372,7 @@
     </w:p>
     <w:p>
       <w:pPr>
+        <w:jc w:val="both"/>
         <w:rPr>
           <w:sz w:val="24"/>
         </w:rPr>
@@ -1340,6 +1394,7 @@
     </w:p>
     <w:p>
       <w:pPr>
+        <w:jc w:val="both"/>
         <w:rPr>
           <w:sz w:val="24"/>
         </w:rPr>
@@ -1378,6 +1433,7 @@
     </w:p>
     <w:p>
       <w:pPr>
+        <w:jc w:val="both"/>
         <w:rPr>
           <w:sz w:val="24"/>
         </w:rPr>
@@ -1395,17 +1451,33 @@
         </w:rPr>
         <w:t xml:space="preserve"> ajoute un véhicule, l’attribut « </w:t>
       </w:r>
+      <w:proofErr w:type="spellStart"/>
       <w:r>
         <w:rPr>
           <w:sz w:val="24"/>
         </w:rPr>
         <w:t>vehicule</w:t>
       </w:r>
-      <w:r>
-        <w:rPr>
-          <w:sz w:val="24"/>
-        </w:rPr>
-        <w:t> » de ce véhicule prend la forme de « nom_personne.</w:t>
+      <w:proofErr w:type="spellEnd"/>
+      <w:r>
+        <w:rPr>
+          <w:sz w:val="24"/>
+        </w:rPr>
+        <w:t> » de ce véhicule prend la forme de « </w:t>
+      </w:r>
+      <w:proofErr w:type="spellStart"/>
+      <w:r>
+        <w:rPr>
+          <w:sz w:val="24"/>
+        </w:rPr>
+        <w:t>nom_</w:t>
+      </w:r>
+      <w:proofErr w:type="gramStart"/>
+      <w:r>
+        <w:rPr>
+          <w:sz w:val="24"/>
+        </w:rPr>
+        <w:t>personne.</w:t>
       </w:r>
       <w:r>
         <w:rPr>
@@ -1413,8 +1485,8 @@
         </w:rPr>
         <w:t>véhicule</w:t>
       </w:r>
-      <w:bookmarkStart w:id="0" w:name="_GoBack"/>
-      <w:bookmarkEnd w:id="0"/>
+      <w:proofErr w:type="spellEnd"/>
+      <w:proofErr w:type="gramEnd"/>
       <w:r>
         <w:rPr>
           <w:sz w:val="24"/>
@@ -1424,6 +1496,7 @@
     </w:p>
     <w:p>
       <w:pPr>
+        <w:jc w:val="both"/>
         <w:rPr>
           <w:sz w:val="24"/>
         </w:rPr>
@@ -1438,6 +1511,7 @@
     </w:p>
     <w:p>
       <w:pPr>
+        <w:jc w:val="both"/>
         <w:rPr>
           <w:sz w:val="24"/>
         </w:rPr>
@@ -1456,6 +1530,7 @@
           <w:ilvl w:val="0"/>
           <w:numId w:val="3"/>
         </w:numPr>
+        <w:jc w:val="both"/>
         <w:rPr>
           <w:sz w:val="24"/>
         </w:rPr>
@@ -1474,6 +1549,7 @@
           <w:ilvl w:val="0"/>
           <w:numId w:val="2"/>
         </w:numPr>
+        <w:jc w:val="both"/>
         <w:rPr>
           <w:sz w:val="24"/>
         </w:rPr>
@@ -1498,6 +1574,7 @@
           <w:ilvl w:val="0"/>
           <w:numId w:val="2"/>
         </w:numPr>
+        <w:jc w:val="both"/>
         <w:rPr>
           <w:sz w:val="24"/>
         </w:rPr>
@@ -1523,7 +1600,7 @@
           <w:sz w:val="24"/>
         </w:rPr>
         <w:pict>
-          <v:shape id="_x0000_i1028" type="#_x0000_t75" style="width:411.6pt;height:335.4pt">
+          <v:shape id="_x0000_i1031" type="#_x0000_t75" style="width:408.6pt;height:335.4pt">
             <v:imagedata r:id="rId12" o:title="diagramme_dc_metier"/>
           </v:shape>
         </w:pict>
@@ -1551,24 +1628,6 @@
         </w:rPr>
         <w:t xml:space="preserve"> (DC)</w:t>
       </w:r>
-    </w:p>
-    <w:p>
-      <w:pPr>
-        <w:jc w:val="center"/>
-        <w:rPr>
-          <w:i/>
-          <w:sz w:val="24"/>
-        </w:rPr>
-      </w:pPr>
-    </w:p>
-    <w:p>
-      <w:pPr>
-        <w:jc w:val="center"/>
-        <w:rPr>
-          <w:i/>
-          <w:sz w:val="24"/>
-        </w:rPr>
-      </w:pPr>
     </w:p>
     <w:p>
       <w:pPr>
@@ -1613,11 +1672,13 @@
           <w:b/>
           <w:sz w:val="28"/>
         </w:rPr>
+        <w:lastRenderedPageBreak/>
         <w:t>Représentation de l’application</w:t>
       </w:r>
     </w:p>
     <w:p>
       <w:pPr>
+        <w:jc w:val="both"/>
         <w:rPr>
           <w:sz w:val="24"/>
         </w:rPr>
@@ -1632,7 +1693,15 @@
         <w:rPr>
           <w:sz w:val="24"/>
         </w:rPr>
-        <w:t>Lorsqu’on arrive sur l’application il faut s’enregistrer, ou simplement s’identifier si la 1</w:t>
+        <w:t xml:space="preserve">Lorsqu’on arrive sur l’application il faut s’enregistrer, ou simplement s’identifier si la </w:t>
+      </w:r>
+      <w:bookmarkStart w:id="0" w:name="_GoBack"/>
+      <w:bookmarkEnd w:id="0"/>
+      <w:r>
+        <w:rPr>
+          <w:sz w:val="24"/>
+        </w:rPr>
+        <w:t>1</w:t>
       </w:r>
       <w:r>
         <w:rPr>
@@ -1663,6 +1732,7 @@
     <w:p>
       <w:pPr>
         <w:ind w:firstLine="708"/>
+        <w:jc w:val="both"/>
         <w:rPr>
           <w:sz w:val="24"/>
         </w:rPr>
@@ -1727,7 +1797,23 @@
           <w:i/>
           <w:sz w:val="24"/>
         </w:rPr>
-        <w:t>Schéma Navigationelle d’IHM (SNI)</w:t>
+        <w:t xml:space="preserve">Schéma </w:t>
+      </w:r>
+      <w:proofErr w:type="spellStart"/>
+      <w:r>
+        <w:rPr>
+          <w:i/>
+          <w:sz w:val="24"/>
+        </w:rPr>
+        <w:t>Navigationelle</w:t>
+      </w:r>
+      <w:proofErr w:type="spellEnd"/>
+      <w:r>
+        <w:rPr>
+          <w:i/>
+          <w:sz w:val="24"/>
+        </w:rPr>
+        <w:t xml:space="preserve"> d’IHM (SNI)</w:t>
       </w:r>
     </w:p>
     <w:p>
@@ -1759,8 +1845,201 @@
         <w:t>Une maquette utilisateur de l’application est distribué avec ce dossier de conception.</w:t>
       </w:r>
     </w:p>
+    <w:p>
+      <w:pPr>
+        <w:rPr>
+          <w:sz w:val="24"/>
+        </w:rPr>
+      </w:pPr>
+    </w:p>
+    <w:p>
+      <w:pPr>
+        <w:rPr>
+          <w:sz w:val="24"/>
+        </w:rPr>
+      </w:pPr>
+    </w:p>
+    <w:p>
+      <w:pPr>
+        <w:rPr>
+          <w:sz w:val="24"/>
+        </w:rPr>
+      </w:pPr>
+    </w:p>
+    <w:p>
+      <w:pPr>
+        <w:rPr>
+          <w:sz w:val="24"/>
+        </w:rPr>
+      </w:pPr>
+    </w:p>
+    <w:p>
+      <w:pPr>
+        <w:rPr>
+          <w:b/>
+          <w:sz w:val="32"/>
+        </w:rPr>
+      </w:pPr>
+      <w:r>
+        <w:rPr>
+          <w:b/>
+          <w:sz w:val="32"/>
+        </w:rPr>
+        <w:lastRenderedPageBreak/>
+        <w:t xml:space="preserve">Outils </w:t>
+      </w:r>
+      <w:r>
+        <w:rPr>
+          <w:b/>
+          <w:sz w:val="32"/>
+        </w:rPr>
+        <w:t>utilisés</w:t>
+      </w:r>
+    </w:p>
+    <w:p>
+      <w:pPr>
+        <w:rPr>
+          <w:b/>
+          <w:i/>
+          <w:sz w:val="28"/>
+        </w:rPr>
+      </w:pPr>
+      <w:r>
+        <w:rPr>
+          <w:b/>
+          <w:i/>
+          <w:sz w:val="28"/>
+        </w:rPr>
+        <w:t>Diagramme</w:t>
+      </w:r>
+    </w:p>
+    <w:p>
+      <w:pPr>
+        <w:pStyle w:val="Paragraphedeliste"/>
+        <w:numPr>
+          <w:ilvl w:val="0"/>
+          <w:numId w:val="8"/>
+        </w:numPr>
+        <w:jc w:val="both"/>
+        <w:rPr>
+          <w:sz w:val="24"/>
+        </w:rPr>
+      </w:pPr>
+      <w:proofErr w:type="spellStart"/>
+      <w:r>
+        <w:rPr>
+          <w:sz w:val="24"/>
+        </w:rPr>
+        <w:t>PlantUML</w:t>
+      </w:r>
+      <w:proofErr w:type="spellEnd"/>
+    </w:p>
+    <w:p>
+      <w:pPr>
+        <w:pStyle w:val="Paragraphedeliste"/>
+        <w:numPr>
+          <w:ilvl w:val="0"/>
+          <w:numId w:val="8"/>
+        </w:numPr>
+        <w:jc w:val="both"/>
+        <w:rPr>
+          <w:sz w:val="24"/>
+        </w:rPr>
+      </w:pPr>
+      <w:proofErr w:type="spellStart"/>
+      <w:r>
+        <w:rPr>
+          <w:sz w:val="24"/>
+        </w:rPr>
+        <w:t>Creately</w:t>
+      </w:r>
+      <w:proofErr w:type="spellEnd"/>
+      <w:r>
+        <w:rPr>
+          <w:sz w:val="24"/>
+        </w:rPr>
+        <w:t xml:space="preserve"> (</w:t>
+      </w:r>
+      <w:hyperlink r:id="rId14" w:history="1">
+        <w:r>
+          <w:rPr>
+            <w:rStyle w:val="Lienhypertexte"/>
+            <w:sz w:val="24"/>
+          </w:rPr>
+          <w:t>http://creately.com/</w:t>
+        </w:r>
+      </w:hyperlink>
+      <w:r>
+        <w:rPr>
+          <w:sz w:val="24"/>
+        </w:rPr>
+        <w:t>)</w:t>
+      </w:r>
+    </w:p>
+    <w:p>
+      <w:pPr>
+        <w:pStyle w:val="Paragraphedeliste"/>
+        <w:jc w:val="both"/>
+        <w:rPr>
+          <w:sz w:val="24"/>
+        </w:rPr>
+      </w:pPr>
+    </w:p>
+    <w:p>
+      <w:pPr>
+        <w:jc w:val="both"/>
+        <w:rPr>
+          <w:b/>
+          <w:i/>
+          <w:sz w:val="28"/>
+        </w:rPr>
+      </w:pPr>
+      <w:r>
+        <w:rPr>
+          <w:b/>
+          <w:i/>
+          <w:sz w:val="28"/>
+        </w:rPr>
+        <w:t>Maquette</w:t>
+      </w:r>
+    </w:p>
+    <w:p>
+      <w:pPr>
+        <w:pStyle w:val="Paragraphedeliste"/>
+        <w:numPr>
+          <w:ilvl w:val="0"/>
+          <w:numId w:val="9"/>
+        </w:numPr>
+        <w:jc w:val="both"/>
+        <w:rPr>
+          <w:sz w:val="24"/>
+        </w:rPr>
+      </w:pPr>
+      <w:proofErr w:type="spellStart"/>
+      <w:r>
+        <w:rPr>
+          <w:sz w:val="24"/>
+        </w:rPr>
+        <w:t>LibreOffice</w:t>
+      </w:r>
+      <w:proofErr w:type="spellEnd"/>
+      <w:r>
+        <w:rPr>
+          <w:sz w:val="24"/>
+        </w:rPr>
+        <w:t xml:space="preserve"> </w:t>
+      </w:r>
+      <w:proofErr w:type="spellStart"/>
+      <w:r>
+        <w:rPr>
+          <w:sz w:val="24"/>
+        </w:rPr>
+        <w:t>Impress</w:t>
+      </w:r>
+      <w:proofErr w:type="spellEnd"/>
+    </w:p>
     <w:sectPr>
-      <w:headerReference w:type="default" r:id="rId14"/>
+      <w:headerReference w:type="default" r:id="rId15"/>
       <w:pgSz w:w="11906" w:h="16838"/>
       <w:pgMar w:top="1417" w:right="1417" w:bottom="1417" w:left="1417" w:header="708" w:footer="708" w:gutter="0"/>
       <w:cols w:space="708"/>
@@ -1849,6 +2128,232 @@
 <file path=word/numbering.xml><?xml version="1.0" encoding="utf-8"?>
 <w:numbering xmlns:wpc="http://schemas.microsoft.com/office/word/2010/wordprocessingCanvas" xmlns:cx="http://schemas.microsoft.com/office/drawing/2014/chartex" xmlns:cx1="http://schemas.microsoft.com/office/drawing/2015/9/8/chartex" xmlns:cx2="http://schemas.microsoft.com/office/drawing/2015/10/21/chartex" xmlns:mc="http://schemas.openxmlformats.org/markup-compatibility/2006" xmlns:o="urn:schemas-microsoft-com:office:office" xmlns:r="http://schemas.openxmlformats.org/officeDocument/2006/relationships" xmlns:m="http://schemas.openxmlformats.org/officeDocument/2006/math" xmlns:v="urn:schemas-microsoft-com:vml" xmlns:wp14="http://schemas.microsoft.com/office/word/2010/wordprocessingDrawing" xmlns:wp="http://schemas.openxmlformats.org/drawingml/2006/wordprocessingDrawing" xmlns:w10="urn:schemas-microsoft-com:office:word" xmlns:w="http://schemas.openxmlformats.org/wordprocessingml/2006/main" xmlns:w14="http://schemas.microsoft.com/office/word/2010/wordml" xmlns:w15="http://schemas.microsoft.com/office/word/2012/wordml" xmlns:w16se="http://schemas.microsoft.com/office/word/2015/wordml/symex" xmlns:wpg="http://schemas.microsoft.com/office/word/2010/wordprocessingGroup" xmlns:wpi="http://schemas.microsoft.com/office/word/2010/wordprocessingInk" xmlns:wne="http://schemas.microsoft.com/office/word/2006/wordml" xmlns:wps="http://schemas.microsoft.com/office/word/2010/wordprocessingShape" mc:Ignorable="w14 w15 w16se wp14">
   <w:abstractNum w:abstractNumId="0" w15:restartNumberingAfterBreak="0">
+    <w:nsid w:val="07E9324F"/>
+    <w:multiLevelType w:val="hybridMultilevel"/>
+    <w:tmpl w:val="7652A1C6"/>
+    <w:lvl w:ilvl="0" w:tplc="040C000B">
+      <w:start w:val="1"/>
+      <w:numFmt w:val="bullet"/>
+      <w:lvlText w:val=""/>
+      <w:lvlJc w:val="left"/>
+      <w:pPr>
+        <w:ind w:left="720" w:hanging="360"/>
+      </w:pPr>
+      <w:rPr>
+        <w:rFonts w:ascii="Wingdings" w:hAnsi="Wingdings" w:hint="default"/>
+      </w:rPr>
+    </w:lvl>
+    <w:lvl w:ilvl="1" w:tplc="040C0003" w:tentative="1">
+      <w:start w:val="1"/>
+      <w:numFmt w:val="bullet"/>
+      <w:lvlText w:val="o"/>
+      <w:lvlJc w:val="left"/>
+      <w:pPr>
+        <w:ind w:left="1440" w:hanging="360"/>
+      </w:pPr>
+      <w:rPr>
+        <w:rFonts w:ascii="Courier New" w:hAnsi="Courier New" w:cs="Courier New" w:hint="default"/>
+      </w:rPr>
+    </w:lvl>
+    <w:lvl w:ilvl="2" w:tplc="040C0005" w:tentative="1">
+      <w:start w:val="1"/>
+      <w:numFmt w:val="bullet"/>
+      <w:lvlText w:val=""/>
+      <w:lvlJc w:val="left"/>
+      <w:pPr>
+        <w:ind w:left="2160" w:hanging="360"/>
+      </w:pPr>
+      <w:rPr>
+        <w:rFonts w:ascii="Wingdings" w:hAnsi="Wingdings" w:hint="default"/>
+      </w:rPr>
+    </w:lvl>
+    <w:lvl w:ilvl="3" w:tplc="040C0001" w:tentative="1">
+      <w:start w:val="1"/>
+      <w:numFmt w:val="bullet"/>
+      <w:lvlText w:val=""/>
+      <w:lvlJc w:val="left"/>
+      <w:pPr>
+        <w:ind w:left="2880" w:hanging="360"/>
+      </w:pPr>
+      <w:rPr>
+        <w:rFonts w:ascii="Symbol" w:hAnsi="Symbol" w:hint="default"/>
+      </w:rPr>
+    </w:lvl>
+    <w:lvl w:ilvl="4" w:tplc="040C0003" w:tentative="1">
+      <w:start w:val="1"/>
+      <w:numFmt w:val="bullet"/>
+      <w:lvlText w:val="o"/>
+      <w:lvlJc w:val="left"/>
+      <w:pPr>
+        <w:ind w:left="3600" w:hanging="360"/>
+      </w:pPr>
+      <w:rPr>
+        <w:rFonts w:ascii="Courier New" w:hAnsi="Courier New" w:cs="Courier New" w:hint="default"/>
+      </w:rPr>
+    </w:lvl>
+    <w:lvl w:ilvl="5" w:tplc="040C0005" w:tentative="1">
+      <w:start w:val="1"/>
+      <w:numFmt w:val="bullet"/>
+      <w:lvlText w:val=""/>
+      <w:lvlJc w:val="left"/>
+      <w:pPr>
+        <w:ind w:left="4320" w:hanging="360"/>
+      </w:pPr>
+      <w:rPr>
+        <w:rFonts w:ascii="Wingdings" w:hAnsi="Wingdings" w:hint="default"/>
+      </w:rPr>
+    </w:lvl>
+    <w:lvl w:ilvl="6" w:tplc="040C0001" w:tentative="1">
+      <w:start w:val="1"/>
+      <w:numFmt w:val="bullet"/>
+      <w:lvlText w:val=""/>
+      <w:lvlJc w:val="left"/>
+      <w:pPr>
+        <w:ind w:left="5040" w:hanging="360"/>
+      </w:pPr>
+      <w:rPr>
+        <w:rFonts w:ascii="Symbol" w:hAnsi="Symbol" w:hint="default"/>
+      </w:rPr>
+    </w:lvl>
+    <w:lvl w:ilvl="7" w:tplc="040C0003" w:tentative="1">
+      <w:start w:val="1"/>
+      <w:numFmt w:val="bullet"/>
+      <w:lvlText w:val="o"/>
+      <w:lvlJc w:val="left"/>
+      <w:pPr>
+        <w:ind w:left="5760" w:hanging="360"/>
+      </w:pPr>
+      <w:rPr>
+        <w:rFonts w:ascii="Courier New" w:hAnsi="Courier New" w:cs="Courier New" w:hint="default"/>
+      </w:rPr>
+    </w:lvl>
+    <w:lvl w:ilvl="8" w:tplc="040C0005" w:tentative="1">
+      <w:start w:val="1"/>
+      <w:numFmt w:val="bullet"/>
+      <w:lvlText w:val=""/>
+      <w:lvlJc w:val="left"/>
+      <w:pPr>
+        <w:ind w:left="6480" w:hanging="360"/>
+      </w:pPr>
+      <w:rPr>
+        <w:rFonts w:ascii="Wingdings" w:hAnsi="Wingdings" w:hint="default"/>
+      </w:rPr>
+    </w:lvl>
+  </w:abstractNum>
+  <w:abstractNum w:abstractNumId="1" w15:restartNumberingAfterBreak="0">
+    <w:nsid w:val="1B525653"/>
+    <w:multiLevelType w:val="hybridMultilevel"/>
+    <w:tmpl w:val="9788D7FE"/>
+    <w:lvl w:ilvl="0" w:tplc="040C000B">
+      <w:start w:val="1"/>
+      <w:numFmt w:val="bullet"/>
+      <w:lvlText w:val=""/>
+      <w:lvlJc w:val="left"/>
+      <w:pPr>
+        <w:ind w:left="720" w:hanging="360"/>
+      </w:pPr>
+      <w:rPr>
+        <w:rFonts w:ascii="Wingdings" w:hAnsi="Wingdings" w:hint="default"/>
+      </w:rPr>
+    </w:lvl>
+    <w:lvl w:ilvl="1" w:tplc="040C0003" w:tentative="1">
+      <w:start w:val="1"/>
+      <w:numFmt w:val="bullet"/>
+      <w:lvlText w:val="o"/>
+      <w:lvlJc w:val="left"/>
+      <w:pPr>
+        <w:ind w:left="1440" w:hanging="360"/>
+      </w:pPr>
+      <w:rPr>
+        <w:rFonts w:ascii="Courier New" w:hAnsi="Courier New" w:cs="Courier New" w:hint="default"/>
+      </w:rPr>
+    </w:lvl>
+    <w:lvl w:ilvl="2" w:tplc="040C0005" w:tentative="1">
+      <w:start w:val="1"/>
+      <w:numFmt w:val="bullet"/>
+      <w:lvlText w:val=""/>
+      <w:lvlJc w:val="left"/>
+      <w:pPr>
+        <w:ind w:left="2160" w:hanging="360"/>
+      </w:pPr>
+      <w:rPr>
+        <w:rFonts w:ascii="Wingdings" w:hAnsi="Wingdings" w:hint="default"/>
+      </w:rPr>
+    </w:lvl>
+    <w:lvl w:ilvl="3" w:tplc="040C0001" w:tentative="1">
+      <w:start w:val="1"/>
+      <w:numFmt w:val="bullet"/>
+      <w:lvlText w:val=""/>
+      <w:lvlJc w:val="left"/>
+      <w:pPr>
+        <w:ind w:left="2880" w:hanging="360"/>
+      </w:pPr>
+      <w:rPr>
+        <w:rFonts w:ascii="Symbol" w:hAnsi="Symbol" w:hint="default"/>
+      </w:rPr>
+    </w:lvl>
+    <w:lvl w:ilvl="4" w:tplc="040C0003" w:tentative="1">
+      <w:start w:val="1"/>
+      <w:numFmt w:val="bullet"/>
+      <w:lvlText w:val="o"/>
+      <w:lvlJc w:val="left"/>
+      <w:pPr>
+        <w:ind w:left="3600" w:hanging="360"/>
+      </w:pPr>
+      <w:rPr>
+        <w:rFonts w:ascii="Courier New" w:hAnsi="Courier New" w:cs="Courier New" w:hint="default"/>
+      </w:rPr>
+    </w:lvl>
+    <w:lvl w:ilvl="5" w:tplc="040C0005" w:tentative="1">
+      <w:start w:val="1"/>
+      <w:numFmt w:val="bullet"/>
+      <w:lvlText w:val=""/>
+      <w:lvlJc w:val="left"/>
+      <w:pPr>
+        <w:ind w:left="4320" w:hanging="360"/>
+      </w:pPr>
+      <w:rPr>
+        <w:rFonts w:ascii="Wingdings" w:hAnsi="Wingdings" w:hint="default"/>
+      </w:rPr>
+    </w:lvl>
+    <w:lvl w:ilvl="6" w:tplc="040C0001" w:tentative="1">
+      <w:start w:val="1"/>
+      <w:numFmt w:val="bullet"/>
+      <w:lvlText w:val=""/>
+      <w:lvlJc w:val="left"/>
+      <w:pPr>
+        <w:ind w:left="5040" w:hanging="360"/>
+      </w:pPr>
+      <w:rPr>
+        <w:rFonts w:ascii="Symbol" w:hAnsi="Symbol" w:hint="default"/>
+      </w:rPr>
+    </w:lvl>
+    <w:lvl w:ilvl="7" w:tplc="040C0003" w:tentative="1">
+      <w:start w:val="1"/>
+      <w:numFmt w:val="bullet"/>
+      <w:lvlText w:val="o"/>
+      <w:lvlJc w:val="left"/>
+      <w:pPr>
+        <w:ind w:left="5760" w:hanging="360"/>
+      </w:pPr>
+      <w:rPr>
+        <w:rFonts w:ascii="Courier New" w:hAnsi="Courier New" w:cs="Courier New" w:hint="default"/>
+      </w:rPr>
+    </w:lvl>
+    <w:lvl w:ilvl="8" w:tplc="040C0005" w:tentative="1">
+      <w:start w:val="1"/>
+      <w:numFmt w:val="bullet"/>
+      <w:lvlText w:val=""/>
+      <w:lvlJc w:val="left"/>
+      <w:pPr>
+        <w:ind w:left="6480" w:hanging="360"/>
+      </w:pPr>
+      <w:rPr>
+        <w:rFonts w:ascii="Wingdings" w:hAnsi="Wingdings" w:hint="default"/>
+      </w:rPr>
+    </w:lvl>
+  </w:abstractNum>
+  <w:abstractNum w:abstractNumId="2" w15:restartNumberingAfterBreak="0">
     <w:nsid w:val="31210BAA"/>
     <w:multiLevelType w:val="hybridMultilevel"/>
     <w:tmpl w:val="0CCEA51E"/>
@@ -1937,7 +2442,7 @@
       </w:pPr>
     </w:lvl>
   </w:abstractNum>
-  <w:abstractNum w:abstractNumId="1" w15:restartNumberingAfterBreak="0">
+  <w:abstractNum w:abstractNumId="3" w15:restartNumberingAfterBreak="0">
     <w:nsid w:val="48DB3A53"/>
     <w:multiLevelType w:val="hybridMultilevel"/>
     <w:tmpl w:val="95F0B378"/>
@@ -2050,7 +2555,7 @@
       </w:rPr>
     </w:lvl>
   </w:abstractNum>
-  <w:abstractNum w:abstractNumId="2" w15:restartNumberingAfterBreak="0">
+  <w:abstractNum w:abstractNumId="4" w15:restartNumberingAfterBreak="0">
     <w:nsid w:val="5EE13128"/>
     <w:multiLevelType w:val="hybridMultilevel"/>
     <w:tmpl w:val="FF3403DE"/>
@@ -2163,7 +2668,7 @@
       </w:rPr>
     </w:lvl>
   </w:abstractNum>
-  <w:abstractNum w:abstractNumId="3" w15:restartNumberingAfterBreak="0">
+  <w:abstractNum w:abstractNumId="5" w15:restartNumberingAfterBreak="0">
     <w:nsid w:val="623274A0"/>
     <w:multiLevelType w:val="hybridMultilevel"/>
     <w:tmpl w:val="3E4AEF86"/>
@@ -2252,7 +2757,7 @@
       </w:pPr>
     </w:lvl>
   </w:abstractNum>
-  <w:abstractNum w:abstractNumId="4" w15:restartNumberingAfterBreak="0">
+  <w:abstractNum w:abstractNumId="6" w15:restartNumberingAfterBreak="0">
     <w:nsid w:val="690A6D0B"/>
     <w:multiLevelType w:val="hybridMultilevel"/>
     <w:tmpl w:val="2E1E899E"/>
@@ -2341,7 +2846,7 @@
       </w:pPr>
     </w:lvl>
   </w:abstractNum>
-  <w:abstractNum w:abstractNumId="5" w15:restartNumberingAfterBreak="0">
+  <w:abstractNum w:abstractNumId="7" w15:restartNumberingAfterBreak="0">
     <w:nsid w:val="69B105AE"/>
     <w:multiLevelType w:val="hybridMultilevel"/>
     <w:tmpl w:val="20221FFC"/>
@@ -2454,7 +2959,7 @@
       </w:rPr>
     </w:lvl>
   </w:abstractNum>
-  <w:abstractNum w:abstractNumId="6" w15:restartNumberingAfterBreak="0">
+  <w:abstractNum w:abstractNumId="8" w15:restartNumberingAfterBreak="0">
     <w:nsid w:val="70751848"/>
     <w:multiLevelType w:val="hybridMultilevel"/>
     <w:tmpl w:val="B832F028"/>
@@ -2544,25 +3049,31 @@
     </w:lvl>
   </w:abstractNum>
   <w:num w:numId="1">
+    <w:abstractNumId w:val="7"/>
+  </w:num>
+  <w:num w:numId="2">
+    <w:abstractNumId w:val="3"/>
+  </w:num>
+  <w:num w:numId="3">
+    <w:abstractNumId w:val="4"/>
+  </w:num>
+  <w:num w:numId="4">
+    <w:abstractNumId w:val="2"/>
+  </w:num>
+  <w:num w:numId="5">
+    <w:abstractNumId w:val="6"/>
+  </w:num>
+  <w:num w:numId="6">
+    <w:abstractNumId w:val="8"/>
+  </w:num>
+  <w:num w:numId="7">
     <w:abstractNumId w:val="5"/>
   </w:num>
-  <w:num w:numId="2">
+  <w:num w:numId="8">
     <w:abstractNumId w:val="1"/>
   </w:num>
-  <w:num w:numId="3">
-    <w:abstractNumId w:val="2"/>
-  </w:num>
-  <w:num w:numId="4">
+  <w:num w:numId="9">
     <w:abstractNumId w:val="0"/>
-  </w:num>
-  <w:num w:numId="5">
-    <w:abstractNumId w:val="4"/>
-  </w:num>
-  <w:num w:numId="6">
-    <w:abstractNumId w:val="6"/>
-  </w:num>
-  <w:num w:numId="7">
-    <w:abstractNumId w:val="3"/>
   </w:num>
 </w:numbering>
 </file>
@@ -3045,6 +3556,17 @@
       <w:contextualSpacing/>
     </w:pPr>
   </w:style>
+  <w:style w:type="character" w:styleId="Lienhypertexte">
+    <w:name w:val="Hyperlink"/>
+    <w:basedOn w:val="Policepardfaut"/>
+    <w:uiPriority w:val="99"/>
+    <w:unhideWhenUsed/>
+    <w:rsid w:val="00F33FBD"/>
+    <w:rPr>
+      <w:color w:val="0563C1" w:themeColor="hyperlink"/>
+      <w:u w:val="single"/>
+    </w:rPr>
+  </w:style>
 </w:styles>
 </file>
 
@@ -3314,7 +3836,7 @@
 </file>
 
 <file path=customXml/itemProps1.xml><?xml version="1.0" encoding="utf-8"?>
-<ds:datastoreItem xmlns:ds="http://schemas.openxmlformats.org/officeDocument/2006/customXml" ds:itemID="{0CFD2A59-044F-4339-968E-706192155F4B}">
+<ds:datastoreItem xmlns:ds="http://schemas.openxmlformats.org/officeDocument/2006/customXml" ds:itemID="{C36716B8-A02C-41D0-9C9F-1BFBA109B514}">
   <ds:schemaRefs>
     <ds:schemaRef ds:uri="http://schemas.openxmlformats.org/officeDocument/2006/bibliography"/>
   </ds:schemaRefs>

</xml_diff>